<commit_message>
Actualizacion documentación manual de usuario institucion modulo matricula
</commit_message>
<xml_diff>
--- a/4-Manual-Usuario/M002.01 - Manual-Usuario-Insitucion-Formacion.docx
+++ b/4-Manual-Usuario/M002.01 - Manual-Usuario-Insitucion-Formacion.docx
@@ -8,13 +8,13 @@
         <w:jc w:val="center"/>
         <w:rPr>
           <w:rFonts w:cs="Tahoma"/>
-          <w:lang w:val="es-ES"/>
+          <w:lang w:val="es-CO"/>
         </w:rPr>
       </w:pPr>
       <w:r>
         <w:rPr>
           <w:rFonts w:cs="Tahoma"/>
-          <w:lang w:val="es-ES"/>
+          <w:lang w:val="es-CO"/>
         </w:rPr>
         <w:t>TALENTOS PARA EL EMPLEO</w:t>
       </w:r>
@@ -36,7 +36,7 @@
           <w:color w:val="808080"/>
           <w:sz w:val="20"/>
           <w:szCs w:val="20"/>
-          <w:lang w:val="es-ES"/>
+          <w:lang w:val="es-CO"/>
         </w:rPr>
         <w:t xml:space="preserve">Manual de Usuario </w:t>
       </w:r>
@@ -47,7 +47,7 @@
           <w:color w:val="808080"/>
           <w:sz w:val="20"/>
           <w:szCs w:val="20"/>
-          <w:lang w:val="es-ES"/>
+          <w:lang w:val="es-CO"/>
         </w:rPr>
         <w:t>Institución de Formación</w:t>
       </w:r>
@@ -57,8 +57,7 @@
         <w:pStyle w:val="Normal"/>
         <w:rPr>
           <w:rStyle w:val="SubtleEmphasis"/>
-          <w:rFonts w:ascii="Tahoma" w:hAnsi="Tahoma" w:cs="Tahoma"/>
-          <w:lang w:val="es-ES"/>
+          <w:lang w:val="es-CO"/>
         </w:rPr>
       </w:pPr>
       <w:r>
@@ -73,13 +72,13 @@
         <w:pStyle w:val="Normal"/>
         <w:rPr>
           <w:rFonts w:ascii="Tahoma" w:hAnsi="Tahoma" w:cs="Tahoma"/>
-          <w:lang w:val="es-ES"/>
+          <w:lang w:val="es-CO"/>
         </w:rPr>
       </w:pPr>
       <w:r>
         <w:rPr>
           <w:rFonts w:cs="Tahoma"/>
-          <w:lang w:val="es-ES"/>
+          <w:lang w:val="es-CO"/>
         </w:rPr>
       </w:r>
     </w:p>
@@ -88,13 +87,13 @@
         <w:pStyle w:val="Normal"/>
         <w:rPr>
           <w:rFonts w:ascii="Tahoma" w:hAnsi="Tahoma" w:cs="Tahoma"/>
-          <w:lang w:val="es-ES"/>
+          <w:lang w:val="es-CO"/>
         </w:rPr>
       </w:pPr>
       <w:r>
         <w:rPr>
           <w:rFonts w:cs="Tahoma"/>
-          <w:lang w:val="es-ES"/>
+          <w:lang w:val="es-CO"/>
         </w:rPr>
       </w:r>
     </w:p>
@@ -103,13 +102,13 @@
         <w:pStyle w:val="Normal"/>
         <w:rPr>
           <w:rFonts w:ascii="Tahoma" w:hAnsi="Tahoma" w:cs="Tahoma"/>
-          <w:lang w:val="es-ES"/>
+          <w:lang w:val="es-CO"/>
         </w:rPr>
       </w:pPr>
       <w:r>
         <w:rPr>
           <w:rFonts w:cs="Tahoma"/>
-          <w:lang w:val="es-ES"/>
+          <w:lang w:val="es-CO"/>
         </w:rPr>
       </w:r>
     </w:p>
@@ -118,13 +117,13 @@
         <w:pStyle w:val="Normal"/>
         <w:rPr>
           <w:rFonts w:ascii="Tahoma" w:hAnsi="Tahoma" w:cs="Tahoma"/>
-          <w:lang w:val="es-ES"/>
+          <w:lang w:val="es-CO"/>
         </w:rPr>
       </w:pPr>
       <w:r>
         <w:rPr>
           <w:rFonts w:cs="Tahoma"/>
-          <w:lang w:val="es-ES"/>
+          <w:lang w:val="es-CO"/>
         </w:rPr>
       </w:r>
     </w:p>
@@ -133,13 +132,13 @@
         <w:pStyle w:val="Normal"/>
         <w:rPr>
           <w:rFonts w:ascii="Tahoma" w:hAnsi="Tahoma" w:cs="Tahoma"/>
-          <w:lang w:val="es-ES"/>
+          <w:lang w:val="es-CO"/>
         </w:rPr>
       </w:pPr>
       <w:r>
         <w:rPr>
           <w:rFonts w:cs="Tahoma"/>
-          <w:lang w:val="es-ES"/>
+          <w:lang w:val="es-CO"/>
         </w:rPr>
       </w:r>
     </w:p>
@@ -148,13 +147,13 @@
         <w:pStyle w:val="Normal"/>
         <w:rPr>
           <w:rFonts w:ascii="Tahoma" w:hAnsi="Tahoma" w:cs="Tahoma"/>
-          <w:lang w:val="es-ES"/>
+          <w:lang w:val="es-CO"/>
         </w:rPr>
       </w:pPr>
       <w:r>
         <w:rPr>
           <w:rFonts w:cs="Tahoma"/>
-          <w:lang w:val="es-ES"/>
+          <w:lang w:val="es-CO"/>
         </w:rPr>
       </w:r>
     </w:p>
@@ -163,13 +162,13 @@
         <w:pStyle w:val="Normal"/>
         <w:rPr>
           <w:rFonts w:ascii="Tahoma" w:hAnsi="Tahoma" w:cs="Tahoma"/>
-          <w:lang w:val="es-ES"/>
+          <w:lang w:val="es-CO"/>
         </w:rPr>
       </w:pPr>
       <w:r>
         <w:rPr>
           <w:rFonts w:cs="Tahoma"/>
-          <w:lang w:val="es-ES"/>
+          <w:lang w:val="es-CO"/>
         </w:rPr>
       </w:r>
     </w:p>
@@ -178,13 +177,13 @@
         <w:pStyle w:val="Normal"/>
         <w:rPr>
           <w:rFonts w:ascii="Tahoma" w:hAnsi="Tahoma" w:cs="Tahoma"/>
-          <w:lang w:val="es-ES"/>
+          <w:lang w:val="es-CO"/>
         </w:rPr>
       </w:pPr>
       <w:r>
         <w:rPr>
           <w:rFonts w:cs="Tahoma"/>
-          <w:lang w:val="es-ES"/>
+          <w:lang w:val="es-CO"/>
         </w:rPr>
       </w:r>
     </w:p>
@@ -199,7 +198,7 @@
           <w:bCs/>
           <w:sz w:val="22"/>
           <w:szCs w:val="22"/>
-          <w:lang w:val="es-ES"/>
+          <w:lang w:val="es-CO"/>
         </w:rPr>
       </w:pPr>
       <w:r>
@@ -209,7 +208,7 @@
           <w:bCs/>
           <w:sz w:val="22"/>
           <w:szCs w:val="22"/>
-          <w:lang w:val="es-ES"/>
+          <w:lang w:val="es-CO"/>
         </w:rPr>
         <w:t>ELABORADO POR:</w:t>
       </w:r>
@@ -225,7 +224,7 @@
           <w:bCs/>
           <w:sz w:val="22"/>
           <w:szCs w:val="22"/>
-          <w:lang w:val="es-ES"/>
+          <w:lang w:val="es-CO"/>
         </w:rPr>
       </w:pPr>
       <w:r>
@@ -235,7 +234,7 @@
           <w:bCs/>
           <w:sz w:val="22"/>
           <w:szCs w:val="22"/>
-          <w:lang w:val="es-ES"/>
+          <w:lang w:val="es-CO"/>
         </w:rPr>
         <w:t>JHONY ALEXANDER ROCHA AVENDAÑO</w:t>
       </w:r>
@@ -251,7 +250,7 @@
           <w:bCs/>
           <w:sz w:val="22"/>
           <w:szCs w:val="22"/>
-          <w:lang w:val="es-ES"/>
+          <w:lang w:val="es-CO"/>
         </w:rPr>
       </w:pPr>
       <w:r>
@@ -261,7 +260,7 @@
           <w:bCs/>
           <w:sz w:val="22"/>
           <w:szCs w:val="22"/>
-          <w:lang w:val="es-ES"/>
+          <w:lang w:val="es-CO"/>
         </w:rPr>
         <w:t>Contratista de Desarrollo</w:t>
       </w:r>
@@ -276,7 +275,7 @@
           <w:bCs/>
           <w:sz w:val="22"/>
           <w:szCs w:val="22"/>
-          <w:lang w:val="es-ES"/>
+          <w:lang w:val="es-CO"/>
         </w:rPr>
       </w:pPr>
       <w:r>
@@ -286,7 +285,7 @@
           <w:bCs/>
           <w:sz w:val="22"/>
           <w:szCs w:val="22"/>
-          <w:lang w:val="es-ES"/>
+          <w:lang w:val="es-CO"/>
         </w:rPr>
       </w:r>
     </w:p>
@@ -295,13 +294,13 @@
         <w:pStyle w:val="Normal"/>
         <w:rPr>
           <w:rFonts w:ascii="Tahoma" w:hAnsi="Tahoma" w:cs="Tahoma"/>
-          <w:lang w:val="es-ES"/>
+          <w:lang w:val="es-CO"/>
         </w:rPr>
       </w:pPr>
       <w:r>
         <w:rPr>
           <w:rFonts w:cs="Tahoma"/>
-          <w:lang w:val="es-ES"/>
+          <w:lang w:val="es-CO"/>
         </w:rPr>
       </w:r>
     </w:p>
@@ -310,13 +309,13 @@
         <w:pStyle w:val="Normal"/>
         <w:rPr>
           <w:rFonts w:ascii="Tahoma" w:hAnsi="Tahoma" w:cs="Tahoma"/>
-          <w:lang w:val="es-ES"/>
+          <w:lang w:val="es-CO"/>
         </w:rPr>
       </w:pPr>
       <w:r>
         <w:rPr>
           <w:rFonts w:cs="Tahoma"/>
-          <w:lang w:val="es-ES"/>
+          <w:lang w:val="es-CO"/>
         </w:rPr>
       </w:r>
     </w:p>
@@ -325,13 +324,13 @@
         <w:pStyle w:val="Normal"/>
         <w:rPr>
           <w:rFonts w:ascii="Tahoma" w:hAnsi="Tahoma" w:cs="Tahoma"/>
-          <w:lang w:val="es-ES"/>
+          <w:lang w:val="es-CO"/>
         </w:rPr>
       </w:pPr>
       <w:r>
         <w:rPr>
           <w:rFonts w:cs="Tahoma"/>
-          <w:lang w:val="es-ES"/>
+          <w:lang w:val="es-CO"/>
         </w:rPr>
       </w:r>
     </w:p>
@@ -340,13 +339,13 @@
         <w:pStyle w:val="Normal"/>
         <w:rPr>
           <w:rFonts w:ascii="Tahoma" w:hAnsi="Tahoma" w:cs="Tahoma"/>
-          <w:lang w:val="es-ES"/>
+          <w:lang w:val="es-CO"/>
         </w:rPr>
       </w:pPr>
       <w:r>
         <w:rPr>
           <w:rFonts w:cs="Tahoma"/>
-          <w:lang w:val="es-ES"/>
+          <w:lang w:val="es-CO"/>
         </w:rPr>
       </w:r>
     </w:p>
@@ -355,13 +354,13 @@
         <w:pStyle w:val="Normal"/>
         <w:rPr>
           <w:rFonts w:ascii="Tahoma" w:hAnsi="Tahoma" w:cs="Tahoma"/>
-          <w:lang w:val="es-ES"/>
+          <w:lang w:val="es-CO"/>
         </w:rPr>
       </w:pPr>
       <w:r>
         <w:rPr>
           <w:rFonts w:cs="Tahoma"/>
-          <w:lang w:val="es-ES"/>
+          <w:lang w:val="es-CO"/>
         </w:rPr>
       </w:r>
     </w:p>
@@ -370,13 +369,13 @@
         <w:pStyle w:val="Normal"/>
         <w:rPr>
           <w:rFonts w:ascii="Tahoma" w:hAnsi="Tahoma" w:cs="Tahoma"/>
-          <w:lang w:val="es-ES"/>
+          <w:lang w:val="es-CO"/>
         </w:rPr>
       </w:pPr>
       <w:r>
         <w:rPr>
           <w:rFonts w:cs="Tahoma"/>
-          <w:lang w:val="es-ES"/>
+          <w:lang w:val="es-CO"/>
         </w:rPr>
       </w:r>
     </w:p>
@@ -385,13 +384,13 @@
         <w:pStyle w:val="Normal"/>
         <w:rPr>
           <w:rFonts w:ascii="Tahoma" w:hAnsi="Tahoma" w:cs="Tahoma"/>
-          <w:lang w:val="es-ES"/>
+          <w:lang w:val="es-CO"/>
         </w:rPr>
       </w:pPr>
       <w:r>
         <w:rPr>
           <w:rFonts w:cs="Tahoma"/>
-          <w:lang w:val="es-ES"/>
+          <w:lang w:val="es-CO"/>
         </w:rPr>
       </w:r>
     </w:p>
@@ -400,13 +399,13 @@
         <w:pStyle w:val="Normal"/>
         <w:rPr>
           <w:rFonts w:ascii="Tahoma" w:hAnsi="Tahoma" w:cs="Tahoma"/>
-          <w:lang w:val="es-ES"/>
+          <w:lang w:val="es-CO"/>
         </w:rPr>
       </w:pPr>
       <w:r>
         <w:rPr>
           <w:rFonts w:cs="Tahoma"/>
-          <w:lang w:val="es-ES"/>
+          <w:lang w:val="es-CO"/>
         </w:rPr>
       </w:r>
     </w:p>
@@ -415,13 +414,13 @@
         <w:pStyle w:val="Normal"/>
         <w:rPr>
           <w:rFonts w:ascii="Tahoma" w:hAnsi="Tahoma" w:cs="Tahoma"/>
-          <w:lang w:val="es-ES"/>
+          <w:lang w:val="es-CO"/>
         </w:rPr>
       </w:pPr>
       <w:r>
         <w:rPr>
           <w:rFonts w:cs="Tahoma"/>
-          <w:lang w:val="es-ES"/>
+          <w:lang w:val="es-CO"/>
         </w:rPr>
       </w:r>
     </w:p>
@@ -438,7 +437,7 @@
           <w:smallCaps w:val="false"/>
           <w:sz w:val="22"/>
           <w:szCs w:val="22"/>
-          <w:lang w:val="es-ES"/>
+          <w:lang w:val="es-CO"/>
         </w:rPr>
       </w:pPr>
       <w:r>
@@ -450,7 +449,7 @@
           <w:smallCaps w:val="false"/>
           <w:sz w:val="22"/>
           <w:szCs w:val="22"/>
-          <w:lang w:val="es-ES"/>
+          <w:lang w:val="es-CO"/>
         </w:rPr>
         <w:t>Subdirección de Desarrollo y Tecnología</w:t>
       </w:r>
@@ -468,7 +467,7 @@
           <w:smallCaps w:val="false"/>
           <w:sz w:val="22"/>
           <w:szCs w:val="22"/>
-          <w:lang w:val="es-ES"/>
+          <w:lang w:val="es-CO"/>
         </w:rPr>
       </w:pPr>
       <w:r>
@@ -480,7 +479,7 @@
           <w:smallCaps w:val="false"/>
           <w:sz w:val="22"/>
           <w:szCs w:val="22"/>
-          <w:lang w:val="es-ES"/>
+          <w:lang w:val="es-CO"/>
         </w:rPr>
         <w:t>Unidad Administrativa Especial del Servicio Público de Empleo</w:t>
       </w:r>
@@ -509,7 +508,7 @@
           <w:smallCaps w:val="false"/>
           <w:sz w:val="22"/>
           <w:szCs w:val="22"/>
-          <w:lang w:val="es-ES"/>
+          <w:lang w:val="es-CO"/>
         </w:rPr>
       </w:pPr>
       <w:r>
@@ -521,7 +520,7 @@
           <w:smallCaps w:val="false"/>
           <w:sz w:val="22"/>
           <w:szCs w:val="22"/>
-          <w:lang w:val="es-ES"/>
+          <w:lang w:val="es-CO"/>
         </w:rPr>
         <w:t xml:space="preserve">BOGOTÁ D.C., </w:t>
       </w:r>
@@ -534,7 +533,7 @@
           <w:smallCaps w:val="false"/>
           <w:sz w:val="22"/>
           <w:szCs w:val="22"/>
-          <w:lang w:val="es-ES"/>
+          <w:lang w:val="es-CO"/>
         </w:rPr>
         <w:t>DICIEMBRE</w:t>
       </w:r>
@@ -547,7 +546,7 @@
           <w:smallCaps w:val="false"/>
           <w:sz w:val="22"/>
           <w:szCs w:val="22"/>
-          <w:lang w:val="es-ES"/>
+          <w:lang w:val="es-CO"/>
         </w:rPr>
         <w:t xml:space="preserve"> </w:t>
       </w:r>
@@ -560,7 +559,7 @@
           <w:smallCaps w:val="false"/>
           <w:sz w:val="22"/>
           <w:szCs w:val="22"/>
-          <w:lang w:val="es-ES"/>
+          <w:lang w:val="es-CO"/>
         </w:rPr>
         <w:t>07</w:t>
       </w:r>
@@ -573,7 +572,7 @@
           <w:smallCaps w:val="false"/>
           <w:sz w:val="22"/>
           <w:szCs w:val="22"/>
-          <w:lang w:val="es-ES"/>
+          <w:lang w:val="es-CO"/>
         </w:rPr>
         <w:t xml:space="preserve"> DE 2015</w:t>
       </w:r>
@@ -583,12 +582,12 @@
         <w:pStyle w:val="Encabezadodelndice"/>
         <w:jc w:val="center"/>
         <w:rPr>
-          <w:lang w:val="es-ES"/>
-        </w:rPr>
-      </w:pPr>
-      <w:r>
-        <w:rPr>
-          <w:lang w:val="es-ES"/>
+          <w:lang w:val="es-CO"/>
+        </w:rPr>
+      </w:pPr>
+      <w:r>
+        <w:rPr>
+          <w:lang w:val="es-CO"/>
         </w:rPr>
         <w:t>CONTENIDO</w:t>
       </w:r>
@@ -596,10 +595,14 @@
     <w:p>
       <w:pPr>
         <w:pStyle w:val="Normal"/>
-        <w:rPr/>
-      </w:pPr>
-      <w:r>
-        <w:rPr/>
+        <w:rPr>
+          <w:lang w:val="es-CO"/>
+        </w:rPr>
+      </w:pPr>
+      <w:r>
+        <w:rPr>
+          <w:lang w:val="es-CO"/>
+        </w:rPr>
       </w:r>
     </w:p>
     <w:p>
@@ -679,6 +682,56 @@
           <w:t>5</w:t>
         </w:r>
       </w:hyperlink>
+    </w:p>
+    <w:p>
+      <w:pPr>
+        <w:pStyle w:val="Ndice1"/>
+        <w:tabs>
+          <w:tab w:val="right" w:pos="8838" w:leader="dot"/>
+        </w:tabs>
+        <w:rPr/>
+      </w:pPr>
+      <w:hyperlink w:anchor="__RefHeading__517_136697598">
+        <w:r>
+          <w:rPr>
+            <w:rStyle w:val="Style"/>
+          </w:rPr>
+          <w:t xml:space="preserve"> </w:t>
+        </w:r>
+        <w:r>
+          <w:rPr>
+            <w:rStyle w:val="Style"/>
+          </w:rPr>
+          <w:t>1.2 Modificar documentos soporte</w:t>
+          <w:tab/>
+          <w:t>7</w:t>
+        </w:r>
+      </w:hyperlink>
+    </w:p>
+    <w:p>
+      <w:pPr>
+        <w:pStyle w:val="Ndice1"/>
+        <w:tabs>
+          <w:tab w:val="right" w:pos="8838" w:leader="dot"/>
+        </w:tabs>
+        <w:rPr/>
+      </w:pPr>
+      <w:hyperlink w:anchor="__RefHeading__1090_136697598">
+        <w:r>
+          <w:rPr>
+            <w:rStyle w:val="Style"/>
+          </w:rPr>
+          <w:t xml:space="preserve"> </w:t>
+        </w:r>
+        <w:r>
+          <w:rPr>
+            <w:rStyle w:val="Style"/>
+          </w:rPr>
+          <w:t>1.3 Cambiar jornada</w:t>
+          <w:tab/>
+          <w:t>9</w:t>
+        </w:r>
+      </w:hyperlink>
       <w:r>
         <w:fldChar w:fldCharType="end"/>
       </w:r>
@@ -688,10 +741,13 @@
         <w:pStyle w:val="Normal"/>
         <w:rPr>
           <w:rFonts w:ascii="Tahoma" w:hAnsi="Tahoma"/>
-        </w:rPr>
-      </w:pPr>
-      <w:r>
-        <w:rPr/>
+          <w:lang w:val="es-CO"/>
+        </w:rPr>
+      </w:pPr>
+      <w:r>
+        <w:rPr>
+          <w:lang w:val="es-CO"/>
+        </w:rPr>
       </w:r>
     </w:p>
     <w:p>
@@ -699,19 +755,26 @@
         <w:pStyle w:val="Normal"/>
         <w:rPr>
           <w:rFonts w:ascii="Tahoma" w:hAnsi="Tahoma"/>
-        </w:rPr>
-      </w:pPr>
-      <w:r>
-        <w:rPr/>
+          <w:lang w:val="es-CO"/>
+        </w:rPr>
+      </w:pPr>
+      <w:r>
+        <w:rPr>
+          <w:lang w:val="es-CO"/>
+        </w:rPr>
       </w:r>
     </w:p>
     <w:p>
       <w:pPr>
         <w:pStyle w:val="Encabezadondicedeilustraciones"/>
-        <w:rPr/>
-      </w:pPr>
-      <w:r>
-        <w:rPr/>
+        <w:rPr>
+          <w:lang w:val="es-CO"/>
+        </w:rPr>
+      </w:pPr>
+      <w:r>
+        <w:rPr>
+          <w:lang w:val="es-CO"/>
+        </w:rPr>
         <w:t>Índice de ilustraciones</w:t>
       </w:r>
     </w:p>
@@ -721,7 +784,9 @@
         <w:tabs>
           <w:tab w:val="right" w:pos="8838" w:leader="dot"/>
         </w:tabs>
-        <w:rPr/>
+        <w:rPr>
+          <w:lang w:val="es-CO"/>
+        </w:rPr>
       </w:pPr>
       <w:r>
         <w:fldChar w:fldCharType="begin"/>
@@ -733,7 +798,9 @@
         <w:fldChar w:fldCharType="separate"/>
       </w:r>
       <w:r>
-        <w:rPr/>
+        <w:rPr>
+          <w:lang w:val="es-CO"/>
+        </w:rPr>
         <w:t>Ilustración 1: Vista rápida de las funcionalidades de usuario institución de formación en el módulo de matrícula</w:t>
         <w:tab/>
         <w:t>4</w:t>
@@ -745,24 +812,32 @@
     <w:p>
       <w:pPr>
         <w:pStyle w:val="Normal"/>
-        <w:rPr/>
-      </w:pPr>
-      <w:r>
-        <w:rPr/>
+        <w:rPr>
+          <w:lang w:val="es-CO"/>
+        </w:rPr>
+      </w:pPr>
+      <w:r>
+        <w:rPr>
+          <w:lang w:val="es-CO"/>
+        </w:rPr>
       </w:r>
     </w:p>
     <w:p>
       <w:pPr>
         <w:pStyle w:val="Encabezado1"/>
         <w:jc w:val="center"/>
-        <w:rPr/>
+        <w:rPr>
+          <w:lang w:val="es-CO"/>
+        </w:rPr>
       </w:pPr>
       <w:bookmarkStart w:id="0" w:name="__RefHeading__749_2041396739"/>
       <w:bookmarkStart w:id="1" w:name="_Toc299642515"/>
       <w:bookmarkEnd w:id="0"/>
       <w:bookmarkEnd w:id="1"/>
       <w:r>
-        <w:rPr/>
+        <w:rPr>
+          <w:lang w:val="es-CO"/>
+        </w:rPr>
         <w:t>Introducción</w:t>
       </w:r>
     </w:p>
@@ -770,38 +845,40 @@
       <w:pPr>
         <w:pStyle w:val="Normal"/>
         <w:jc w:val="both"/>
-        <w:rPr/>
-      </w:pPr>
-      <w:r>
-        <w:rPr/>
+        <w:rPr>
+          <w:lang w:val="es-CO"/>
+        </w:rPr>
+      </w:pPr>
+      <w:r>
+        <w:rPr>
+          <w:lang w:val="es-CO"/>
+        </w:rPr>
       </w:r>
     </w:p>
     <w:p>
       <w:pPr>
         <w:pStyle w:val="Normal"/>
         <w:jc w:val="both"/>
-        <w:rPr/>
-      </w:pPr>
-      <w:r>
-        <w:rPr/>
+        <w:rPr>
+          <w:lang w:val="es-CO"/>
+        </w:rPr>
+      </w:pPr>
+      <w:r>
+        <w:rPr>
+          <w:lang w:val="es-CO"/>
+        </w:rPr>
         <w:t>En el presente documento se describirán l</w:t>
       </w:r>
       <w:r>
-        <w:rPr/>
-        <w:t xml:space="preserve">as funcionalidades que tiene a cargo el perfil de </w:t>
-      </w:r>
-      <w:r>
-        <w:rPr>
-          <w:lang w:val="es-ES"/>
-        </w:rPr>
-        <w:t>Institución de Formación</w:t>
-      </w:r>
-      <w:r>
-        <w:rPr/>
-        <w:t xml:space="preserve"> dentro </w:t>
-      </w:r>
-      <w:r>
-        <w:rPr/>
+        <w:rPr>
+          <w:lang w:val="es-CO"/>
+        </w:rPr>
+        <w:t xml:space="preserve">as funcionalidades que tiene a cargo el perfil de Institución de Formación dentro </w:t>
+      </w:r>
+      <w:r>
+        <w:rPr>
+          <w:lang w:val="es-CO"/>
+        </w:rPr>
         <w:t xml:space="preserve">del Sistema de Información “Talentos para el Empleo”. </w:t>
       </w:r>
     </w:p>
@@ -809,182 +886,262 @@
       <w:pPr>
         <w:pStyle w:val="Normal"/>
         <w:jc w:val="both"/>
-        <w:rPr/>
-      </w:pPr>
-      <w:r>
-        <w:rPr/>
+        <w:rPr>
+          <w:lang w:val="es-CO"/>
+        </w:rPr>
+      </w:pPr>
+      <w:r>
+        <w:rPr>
+          <w:lang w:val="es-CO"/>
+        </w:rPr>
       </w:r>
     </w:p>
     <w:p>
       <w:pPr>
         <w:pStyle w:val="Normal"/>
         <w:jc w:val="both"/>
-        <w:rPr/>
-      </w:pPr>
-      <w:r>
-        <w:rPr/>
-      </w:r>
-    </w:p>
-    <w:p>
-      <w:pPr>
-        <w:pStyle w:val="Normal"/>
-        <w:rPr/>
-      </w:pPr>
-      <w:r>
-        <w:rPr/>
-      </w:r>
-    </w:p>
-    <w:p>
-      <w:pPr>
-        <w:pStyle w:val="Normal"/>
-        <w:rPr/>
-      </w:pPr>
-      <w:r>
-        <w:rPr/>
-      </w:r>
-    </w:p>
-    <w:p>
-      <w:pPr>
-        <w:pStyle w:val="Normal"/>
-        <w:rPr/>
-      </w:pPr>
-      <w:r>
-        <w:rPr/>
-      </w:r>
-    </w:p>
-    <w:p>
-      <w:pPr>
-        <w:pStyle w:val="Normal"/>
-        <w:rPr/>
-      </w:pPr>
-      <w:r>
-        <w:rPr/>
-      </w:r>
-    </w:p>
-    <w:p>
-      <w:pPr>
-        <w:pStyle w:val="Normal"/>
-        <w:rPr/>
-      </w:pPr>
-      <w:r>
-        <w:rPr/>
-      </w:r>
-    </w:p>
-    <w:p>
-      <w:pPr>
-        <w:pStyle w:val="Normal"/>
-        <w:rPr/>
-      </w:pPr>
-      <w:r>
-        <w:rPr/>
-      </w:r>
-    </w:p>
-    <w:p>
-      <w:pPr>
-        <w:pStyle w:val="Normal"/>
-        <w:rPr/>
-      </w:pPr>
-      <w:r>
-        <w:rPr/>
-      </w:r>
-    </w:p>
-    <w:p>
-      <w:pPr>
-        <w:pStyle w:val="Normal"/>
-        <w:rPr/>
-      </w:pPr>
-      <w:r>
-        <w:rPr/>
-      </w:r>
-    </w:p>
-    <w:p>
-      <w:pPr>
-        <w:pStyle w:val="Normal"/>
-        <w:rPr/>
-      </w:pPr>
-      <w:r>
-        <w:rPr/>
-      </w:r>
-    </w:p>
-    <w:p>
-      <w:pPr>
-        <w:pStyle w:val="Normal"/>
-        <w:rPr/>
-      </w:pPr>
-      <w:r>
-        <w:rPr/>
-      </w:r>
-    </w:p>
-    <w:p>
-      <w:pPr>
-        <w:pStyle w:val="Normal"/>
-        <w:rPr/>
-      </w:pPr>
-      <w:r>
-        <w:rPr/>
-      </w:r>
-    </w:p>
-    <w:p>
-      <w:pPr>
-        <w:pStyle w:val="Normal"/>
-        <w:rPr/>
-      </w:pPr>
-      <w:r>
-        <w:rPr/>
-      </w:r>
-    </w:p>
-    <w:p>
-      <w:pPr>
-        <w:pStyle w:val="Normal"/>
-        <w:rPr/>
-      </w:pPr>
-      <w:r>
-        <w:rPr/>
-      </w:r>
-    </w:p>
-    <w:p>
-      <w:pPr>
-        <w:pStyle w:val="Normal"/>
-        <w:rPr/>
-      </w:pPr>
-      <w:r>
-        <w:rPr/>
-      </w:r>
-    </w:p>
-    <w:p>
-      <w:pPr>
-        <w:pStyle w:val="Normal"/>
-        <w:rPr/>
-      </w:pPr>
-      <w:r>
-        <w:rPr/>
-      </w:r>
-    </w:p>
-    <w:p>
-      <w:pPr>
-        <w:pStyle w:val="Normal"/>
-        <w:rPr/>
-      </w:pPr>
-      <w:r>
-        <w:rPr/>
-      </w:r>
-    </w:p>
-    <w:p>
-      <w:pPr>
-        <w:pStyle w:val="Normal"/>
-        <w:rPr/>
-      </w:pPr>
-      <w:r>
-        <w:rPr/>
-      </w:r>
-    </w:p>
-    <w:p>
-      <w:pPr>
-        <w:pStyle w:val="Normal"/>
-        <w:rPr/>
-      </w:pPr>
-      <w:r>
-        <w:rPr/>
+        <w:rPr>
+          <w:lang w:val="es-CO"/>
+        </w:rPr>
+      </w:pPr>
+      <w:r>
+        <w:rPr>
+          <w:lang w:val="es-CO"/>
+        </w:rPr>
+      </w:r>
+    </w:p>
+    <w:p>
+      <w:pPr>
+        <w:pStyle w:val="Normal"/>
+        <w:rPr>
+          <w:lang w:val="es-CO"/>
+        </w:rPr>
+      </w:pPr>
+      <w:r>
+        <w:rPr>
+          <w:lang w:val="es-CO"/>
+        </w:rPr>
+      </w:r>
+    </w:p>
+    <w:p>
+      <w:pPr>
+        <w:pStyle w:val="Normal"/>
+        <w:rPr>
+          <w:lang w:val="es-CO"/>
+        </w:rPr>
+      </w:pPr>
+      <w:r>
+        <w:rPr>
+          <w:lang w:val="es-CO"/>
+        </w:rPr>
+      </w:r>
+    </w:p>
+    <w:p>
+      <w:pPr>
+        <w:pStyle w:val="Normal"/>
+        <w:rPr>
+          <w:lang w:val="es-CO"/>
+        </w:rPr>
+      </w:pPr>
+      <w:r>
+        <w:rPr>
+          <w:lang w:val="es-CO"/>
+        </w:rPr>
+      </w:r>
+    </w:p>
+    <w:p>
+      <w:pPr>
+        <w:pStyle w:val="Normal"/>
+        <w:rPr>
+          <w:lang w:val="es-CO"/>
+        </w:rPr>
+      </w:pPr>
+      <w:r>
+        <w:rPr>
+          <w:lang w:val="es-CO"/>
+        </w:rPr>
+      </w:r>
+    </w:p>
+    <w:p>
+      <w:pPr>
+        <w:pStyle w:val="Normal"/>
+        <w:rPr>
+          <w:lang w:val="es-CO"/>
+        </w:rPr>
+      </w:pPr>
+      <w:r>
+        <w:rPr>
+          <w:lang w:val="es-CO"/>
+        </w:rPr>
+      </w:r>
+    </w:p>
+    <w:p>
+      <w:pPr>
+        <w:pStyle w:val="Normal"/>
+        <w:rPr>
+          <w:lang w:val="es-CO"/>
+        </w:rPr>
+      </w:pPr>
+      <w:r>
+        <w:rPr>
+          <w:lang w:val="es-CO"/>
+        </w:rPr>
+      </w:r>
+    </w:p>
+    <w:p>
+      <w:pPr>
+        <w:pStyle w:val="Normal"/>
+        <w:rPr>
+          <w:lang w:val="es-CO"/>
+        </w:rPr>
+      </w:pPr>
+      <w:r>
+        <w:rPr>
+          <w:lang w:val="es-CO"/>
+        </w:rPr>
+      </w:r>
+    </w:p>
+    <w:p>
+      <w:pPr>
+        <w:pStyle w:val="Normal"/>
+        <w:rPr>
+          <w:lang w:val="es-CO"/>
+        </w:rPr>
+      </w:pPr>
+      <w:r>
+        <w:rPr>
+          <w:lang w:val="es-CO"/>
+        </w:rPr>
+      </w:r>
+    </w:p>
+    <w:p>
+      <w:pPr>
+        <w:pStyle w:val="Normal"/>
+        <w:rPr>
+          <w:lang w:val="es-CO"/>
+        </w:rPr>
+      </w:pPr>
+      <w:r>
+        <w:rPr>
+          <w:lang w:val="es-CO"/>
+        </w:rPr>
+      </w:r>
+    </w:p>
+    <w:p>
+      <w:pPr>
+        <w:pStyle w:val="Normal"/>
+        <w:rPr>
+          <w:lang w:val="es-CO"/>
+        </w:rPr>
+      </w:pPr>
+      <w:r>
+        <w:rPr>
+          <w:lang w:val="es-CO"/>
+        </w:rPr>
+      </w:r>
+    </w:p>
+    <w:p>
+      <w:pPr>
+        <w:pStyle w:val="Normal"/>
+        <w:rPr>
+          <w:lang w:val="es-CO"/>
+        </w:rPr>
+      </w:pPr>
+      <w:r>
+        <w:rPr>
+          <w:lang w:val="es-CO"/>
+        </w:rPr>
+      </w:r>
+    </w:p>
+    <w:p>
+      <w:pPr>
+        <w:pStyle w:val="Normal"/>
+        <w:rPr>
+          <w:lang w:val="es-CO"/>
+        </w:rPr>
+      </w:pPr>
+      <w:r>
+        <w:rPr>
+          <w:lang w:val="es-CO"/>
+        </w:rPr>
+      </w:r>
+    </w:p>
+    <w:p>
+      <w:pPr>
+        <w:pStyle w:val="Normal"/>
+        <w:rPr>
+          <w:lang w:val="es-CO"/>
+        </w:rPr>
+      </w:pPr>
+      <w:r>
+        <w:rPr>
+          <w:lang w:val="es-CO"/>
+        </w:rPr>
+      </w:r>
+    </w:p>
+    <w:p>
+      <w:pPr>
+        <w:pStyle w:val="Normal"/>
+        <w:rPr>
+          <w:lang w:val="es-CO"/>
+        </w:rPr>
+      </w:pPr>
+      <w:r>
+        <w:rPr>
+          <w:lang w:val="es-CO"/>
+        </w:rPr>
+      </w:r>
+    </w:p>
+    <w:p>
+      <w:pPr>
+        <w:pStyle w:val="Normal"/>
+        <w:rPr>
+          <w:lang w:val="es-CO"/>
+        </w:rPr>
+      </w:pPr>
+      <w:r>
+        <w:rPr>
+          <w:lang w:val="es-CO"/>
+        </w:rPr>
+      </w:r>
+    </w:p>
+    <w:p>
+      <w:pPr>
+        <w:pStyle w:val="Normal"/>
+        <w:rPr>
+          <w:lang w:val="es-CO"/>
+        </w:rPr>
+      </w:pPr>
+      <w:r>
+        <w:rPr>
+          <w:lang w:val="es-CO"/>
+        </w:rPr>
+      </w:r>
+    </w:p>
+    <w:p>
+      <w:pPr>
+        <w:pStyle w:val="Normal"/>
+        <w:rPr>
+          <w:lang w:val="es-CO"/>
+        </w:rPr>
+      </w:pPr>
+      <w:r>
+        <w:rPr>
+          <w:lang w:val="es-CO"/>
+        </w:rPr>
+      </w:r>
+    </w:p>
+    <w:p>
+      <w:pPr>
+        <w:pStyle w:val="Normal"/>
+        <w:rPr>
+          <w:lang w:val="es-CO"/>
+        </w:rPr>
+      </w:pPr>
+      <w:r>
+        <w:rPr>
+          <w:lang w:val="es-CO"/>
+        </w:rPr>
       </w:r>
     </w:p>
     <w:p>
@@ -997,6 +1154,7 @@
         <w:rPr>
           <w:sz w:val="32"/>
           <w:szCs w:val="32"/>
+          <w:lang w:val="es-CO"/>
         </w:rPr>
       </w:pPr>
       <w:bookmarkStart w:id="2" w:name="__RefHeading__751_2041396739"/>
@@ -1005,6 +1163,7 @@
         <w:rPr>
           <w:sz w:val="32"/>
           <w:szCs w:val="32"/>
+          <w:lang w:val="es-CO"/>
         </w:rPr>
         <w:t xml:space="preserve">Módulo de </w:t>
       </w:r>
@@ -1012,7 +1171,7 @@
         <w:rPr>
           <w:sz w:val="32"/>
           <w:szCs w:val="32"/>
-          <w:lang w:val="es-ES"/>
+          <w:lang w:val="es-CO"/>
         </w:rPr>
         <w:t>matrícula</w:t>
       </w:r>
@@ -1023,12 +1182,14 @@
         <w:rPr>
           <w:sz w:val="32"/>
           <w:szCs w:val="32"/>
+          <w:lang w:val="es-CO"/>
         </w:rPr>
       </w:pPr>
       <w:r>
         <w:rPr>
           <w:sz w:val="32"/>
           <w:szCs w:val="32"/>
+          <w:lang w:val="es-CO"/>
         </w:rPr>
       </w:r>
     </w:p>
@@ -1042,34 +1203,26 @@
         <w:spacing w:lineRule="auto" w:line="360" w:before="0" w:after="0"/>
         <w:ind w:left="0" w:right="0" w:hanging="0"/>
         <w:jc w:val="both"/>
-        <w:rPr/>
-      </w:pPr>
-      <w:r>
-        <w:rPr/>
+        <w:rPr>
+          <w:lang w:val="es-CO"/>
+        </w:rPr>
+      </w:pPr>
+      <w:r>
+        <w:rPr>
+          <w:lang w:val="es-CO"/>
+        </w:rPr>
         <w:t xml:space="preserve">Definición del primer conjunto de </w:t>
       </w:r>
       <w:r>
-        <w:rPr/>
-        <w:t>funcionalidades de</w:t>
-      </w:r>
-      <w:r>
-        <w:rPr>
-          <w:lang w:val="es-ES"/>
-        </w:rPr>
-        <w:t>l</w:t>
-      </w:r>
-      <w:r>
-        <w:rPr/>
-        <w:t xml:space="preserve"> usuario </w:t>
-      </w:r>
-      <w:r>
-        <w:rPr>
-          <w:lang w:val="es-ES"/>
-        </w:rPr>
-        <w:t>con perfil institución de formación</w:t>
-      </w:r>
-      <w:r>
-        <w:rPr/>
+        <w:rPr>
+          <w:lang w:val="es-CO"/>
+        </w:rPr>
+        <w:t>funcionalidades del usuario con perfil institución de formación</w:t>
+      </w:r>
+      <w:r>
+        <w:rPr>
+          <w:lang w:val="es-CO"/>
+        </w:rPr>
         <w:t xml:space="preserve"> y observaciones generales.</w:t>
       </w:r>
     </w:p>
@@ -1083,19 +1236,27 @@
         <w:spacing w:lineRule="auto" w:line="360" w:before="0" w:after="0"/>
         <w:ind w:left="0" w:right="0" w:hanging="0"/>
         <w:jc w:val="both"/>
-        <w:rPr/>
-      </w:pPr>
-      <w:r>
-        <w:rPr/>
-      </w:r>
-    </w:p>
-    <w:p>
-      <w:pPr>
-        <w:pStyle w:val="Normal"/>
-        <w:rPr/>
-      </w:pPr>
-      <w:r>
-        <w:rPr/>
+        <w:rPr>
+          <w:lang w:val="es-CO"/>
+        </w:rPr>
+      </w:pPr>
+      <w:r>
+        <w:rPr>
+          <w:lang w:val="es-CO"/>
+        </w:rPr>
+      </w:r>
+    </w:p>
+    <w:p>
+      <w:pPr>
+        <w:pStyle w:val="Normal"/>
+        <w:rPr>
+          <w:lang w:val="es-CO"/>
+        </w:rPr>
+      </w:pPr>
+      <w:r>
+        <w:rPr>
+          <w:lang w:val="es-CO"/>
+        </w:rPr>
       </w:r>
       <w:r>
         <mc:AlternateContent>
@@ -1129,19 +1290,23 @@
                           <w:p>
                             <w:pPr>
                               <w:pStyle w:val="Pie"/>
-                              <w:suppressLineNumbers/>
                               <w:spacing w:before="120" w:after="120"/>
-                              <w:rPr/>
+                              <w:rPr>
+                                <w:lang w:val="es-CO"/>
+                              </w:rPr>
                             </w:pPr>
                             <w:r>
                               <w:rPr>
                                 <w:b/>
                                 <w:bCs/>
+                                <w:lang w:val="es-CO"/>
                               </w:rPr>
                               <w:t>Fuente:</w:t>
                             </w:r>
                             <w:r>
-                              <w:rPr/>
+                              <w:rPr>
+                                <w:lang w:val="es-CO"/>
+                              </w:rPr>
                               <w:t xml:space="preserve"> Elaboración propia</w:t>
                             </w:r>
                           </w:p>
@@ -1164,19 +1329,23 @@
                     <w:p>
                       <w:pPr>
                         <w:pStyle w:val="Pie"/>
-                        <w:suppressLineNumbers/>
                         <w:spacing w:before="120" w:after="120"/>
-                        <w:rPr/>
+                        <w:rPr>
+                          <w:lang w:val="es-CO"/>
+                        </w:rPr>
                       </w:pPr>
                       <w:r>
                         <w:rPr>
                           <w:b/>
                           <w:bCs/>
+                          <w:lang w:val="es-CO"/>
                         </w:rPr>
                         <w:t>Fuente:</w:t>
                       </w:r>
                       <w:r>
-                        <w:rPr/>
+                        <w:rPr>
+                          <w:lang w:val="es-CO"/>
+                        </w:rPr>
                         <w:t xml:space="preserve"> Elaboración propia</w:t>
                       </w:r>
                     </w:p>
@@ -1221,10 +1390,14 @@
                             <w:pPr>
                               <w:pStyle w:val="Ilustracin"/>
                               <w:spacing w:before="120" w:after="120"/>
-                              <w:rPr/>
+                              <w:rPr>
+                                <w:lang w:val="es-CO"/>
+                              </w:rPr>
                             </w:pPr>
                             <w:r>
-                              <w:rPr/>
+                              <w:rPr>
+                                <w:lang w:val="es-CO"/>
+                              </w:rPr>
                               <w:t xml:space="preserve">Ilustración </w:t>
                               <w:drawing>
                                 <wp:inline distT="0" distB="0" distL="0" distR="0">
@@ -1272,7 +1445,9 @@
                               </w:drawing>
                             </w:r>
                             <w:r>
-                              <w:rPr/>
+                              <w:rPr>
+                                <w:lang w:val="es-CO"/>
+                              </w:rPr>
                               <w:fldChar w:fldCharType="begin"/>
                             </w:r>
                             <w:r>
@@ -1288,62 +1463,71 @@
                               <w:fldChar w:fldCharType="end"/>
                             </w:r>
                             <w:r>
-                              <w:rPr/>
+                              <w:rPr>
+                                <w:lang w:val="es-CO"/>
+                              </w:rPr>
                               <w:t xml:space="preserve">: </w:t>
                             </w:r>
                             <w:r>
                               <w:rPr>
                                 <w:sz w:val="20"/>
+                                <w:lang w:val="es-CO"/>
                               </w:rPr>
                               <w:t>Vista rápida de l</w:t>
                             </w:r>
                             <w:r>
                               <w:rPr>
                                 <w:sz w:val="20"/>
+                                <w:lang w:val="es-CO"/>
                               </w:rPr>
                               <w:t>a</w:t>
                             </w:r>
                             <w:r>
                               <w:rPr>
                                 <w:sz w:val="20"/>
+                                <w:lang w:val="es-CO"/>
                               </w:rPr>
                               <w:t xml:space="preserve">s </w:t>
                             </w:r>
                             <w:r>
                               <w:rPr>
                                 <w:sz w:val="20"/>
+                                <w:lang w:val="es-CO"/>
                               </w:rPr>
                               <w:t xml:space="preserve">funcionalidades de usuario </w:t>
                             </w:r>
                             <w:r>
                               <w:rPr>
                                 <w:sz w:val="20"/>
-                                <w:lang w:val="es-ES"/>
+                                <w:lang w:val="es-CO"/>
                               </w:rPr>
                               <w:t>institución de formación</w:t>
                             </w:r>
                             <w:r>
                               <w:rPr>
                                 <w:sz w:val="20"/>
+                                <w:lang w:val="es-CO"/>
                               </w:rPr>
                               <w:t xml:space="preserve"> </w:t>
                             </w:r>
                             <w:r>
                               <w:rPr>
                                 <w:sz w:val="20"/>
+                                <w:lang w:val="es-CO"/>
                               </w:rPr>
                               <w:t>en el</w:t>
                             </w:r>
                             <w:r>
                               <w:rPr>
                                 <w:sz w:val="20"/>
+                                <w:lang w:val="es-CO"/>
                               </w:rPr>
                               <w:t xml:space="preserve"> módulo de </w:t>
                             </w:r>
                             <w:r>
                               <w:rPr>
                                 <w:sz w:val="20"/>
-                                <w:lang w:val="es-ES"/>
+                                <w:lang w:val="es-CO"/>
                               </w:rPr>
                               <w:t>matrícula</w:t>
                             </w:r>
@@ -1371,10 +1555,14 @@
                       <w:pPr>
                         <w:pStyle w:val="Ilustracin"/>
                         <w:spacing w:before="120" w:after="120"/>
-                        <w:rPr/>
+                        <w:rPr>
+                          <w:lang w:val="es-CO"/>
+                        </w:rPr>
                       </w:pPr>
                       <w:r>
-                        <w:rPr/>
+                        <w:rPr>
+                          <w:lang w:val="es-CO"/>
+                        </w:rPr>
                         <w:t xml:space="preserve">Ilustración </w:t>
                         <w:drawing>
                           <wp:inline distT="0" distB="0" distL="0" distR="0">
@@ -1422,7 +1610,9 @@
                         </w:drawing>
                       </w:r>
                       <w:r>
-                        <w:rPr/>
+                        <w:rPr>
+                          <w:lang w:val="es-CO"/>
+                        </w:rPr>
                         <w:fldChar w:fldCharType="begin"/>
                       </w:r>
                       <w:r>
@@ -1438,62 +1628,71 @@
                         <w:fldChar w:fldCharType="end"/>
                       </w:r>
                       <w:r>
-                        <w:rPr/>
+                        <w:rPr>
+                          <w:lang w:val="es-CO"/>
+                        </w:rPr>
                         <w:t xml:space="preserve">: </w:t>
                       </w:r>
                       <w:r>
                         <w:rPr>
                           <w:sz w:val="20"/>
+                          <w:lang w:val="es-CO"/>
                         </w:rPr>
                         <w:t>Vista rápida de l</w:t>
                       </w:r>
                       <w:r>
                         <w:rPr>
                           <w:sz w:val="20"/>
+                          <w:lang w:val="es-CO"/>
                         </w:rPr>
                         <w:t>a</w:t>
                       </w:r>
                       <w:r>
                         <w:rPr>
                           <w:sz w:val="20"/>
+                          <w:lang w:val="es-CO"/>
                         </w:rPr>
                         <w:t xml:space="preserve">s </w:t>
                       </w:r>
                       <w:r>
                         <w:rPr>
                           <w:sz w:val="20"/>
+                          <w:lang w:val="es-CO"/>
                         </w:rPr>
                         <w:t xml:space="preserve">funcionalidades de usuario </w:t>
                       </w:r>
                       <w:r>
                         <w:rPr>
                           <w:sz w:val="20"/>
-                          <w:lang w:val="es-ES"/>
+                          <w:lang w:val="es-CO"/>
                         </w:rPr>
                         <w:t>institución de formación</w:t>
                       </w:r>
                       <w:r>
                         <w:rPr>
                           <w:sz w:val="20"/>
+                          <w:lang w:val="es-CO"/>
                         </w:rPr>
                         <w:t xml:space="preserve"> </w:t>
                       </w:r>
                       <w:r>
                         <w:rPr>
                           <w:sz w:val="20"/>
+                          <w:lang w:val="es-CO"/>
                         </w:rPr>
                         <w:t>en el</w:t>
                       </w:r>
                       <w:r>
                         <w:rPr>
                           <w:sz w:val="20"/>
+                          <w:lang w:val="es-CO"/>
                         </w:rPr>
                         <w:t xml:space="preserve"> módulo de </w:t>
                       </w:r>
                       <w:r>
                         <w:rPr>
                           <w:sz w:val="20"/>
-                          <w:lang w:val="es-ES"/>
+                          <w:lang w:val="es-CO"/>
                         </w:rPr>
                         <w:t>matrícula</w:t>
                       </w:r>
@@ -1511,140 +1710,178 @@
       <w:pPr>
         <w:pStyle w:val="Normal"/>
         <w:jc w:val="both"/>
-        <w:rPr/>
-      </w:pPr>
-      <w:r>
-        <w:rPr/>
+        <w:rPr>
+          <w:lang w:val="es-CO"/>
+        </w:rPr>
+      </w:pPr>
+      <w:r>
+        <w:rPr>
+          <w:lang w:val="es-CO"/>
+        </w:rPr>
         <w:t>A</w:t>
       </w:r>
       <w:r>
-        <w:rPr/>
+        <w:rPr>
+          <w:lang w:val="es-CO"/>
+        </w:rPr>
         <w:t xml:space="preserve"> continuación se expresan a profundidad cada un</w:t>
       </w:r>
       <w:r>
-        <w:rPr/>
+        <w:rPr>
+          <w:lang w:val="es-CO"/>
+        </w:rPr>
         <w:t>a</w:t>
       </w:r>
       <w:r>
-        <w:rPr/>
+        <w:rPr>
+          <w:lang w:val="es-CO"/>
+        </w:rPr>
         <w:t xml:space="preserve"> de l</w:t>
       </w:r>
       <w:r>
-        <w:rPr/>
+        <w:rPr>
+          <w:lang w:val="es-CO"/>
+        </w:rPr>
         <w:t>a</w:t>
       </w:r>
       <w:r>
-        <w:rPr/>
+        <w:rPr>
+          <w:lang w:val="es-CO"/>
+        </w:rPr>
         <w:t xml:space="preserve">s </w:t>
       </w:r>
       <w:r>
-        <w:rPr/>
+        <w:rPr>
+          <w:lang w:val="es-CO"/>
+        </w:rPr>
         <w:t xml:space="preserve">funcionalidades </w:t>
       </w:r>
       <w:r>
-        <w:rPr/>
+        <w:rPr>
+          <w:lang w:val="es-CO"/>
+        </w:rPr>
         <w:t xml:space="preserve">del módulo de </w:t>
       </w:r>
       <w:r>
         <w:rPr>
-          <w:lang w:val="es-ES"/>
+          <w:lang w:val="es-CO"/>
         </w:rPr>
         <w:t>matrícula</w:t>
       </w:r>
       <w:r>
-        <w:rPr/>
+        <w:rPr>
+          <w:lang w:val="es-CO"/>
+        </w:rPr>
         <w:t xml:space="preserve"> </w:t>
       </w:r>
       <w:r>
-        <w:rPr/>
-        <w:t xml:space="preserve">para el usuario </w:t>
-      </w:r>
-      <w:r>
-        <w:rPr>
-          <w:lang w:val="es-ES"/>
-        </w:rPr>
-        <w:t>institución de formación</w:t>
-      </w:r>
-      <w:r>
-        <w:rPr/>
+        <w:rPr>
+          <w:lang w:val="es-CO"/>
+        </w:rPr>
+        <w:t>para el usuario institución de formación</w:t>
+      </w:r>
+      <w:r>
+        <w:rPr>
+          <w:lang w:val="es-CO"/>
+        </w:rPr>
         <w:t xml:space="preserve"> representados en la </w:t>
       </w:r>
       <w:r>
-        <w:rPr/>
+        <w:rPr>
+          <w:lang w:val="es-CO"/>
+        </w:rPr>
         <w:t>ilustración</w:t>
       </w:r>
       <w:r>
-        <w:rPr/>
+        <w:rPr>
+          <w:lang w:val="es-CO"/>
+        </w:rPr>
         <w:t xml:space="preserve"> </w:t>
       </w:r>
       <w:r>
-        <w:rPr/>
+        <w:rPr>
+          <w:lang w:val="es-CO"/>
+        </w:rPr>
         <w:t>anterior</w:t>
       </w:r>
       <w:r>
-        <w:rPr/>
+        <w:rPr>
+          <w:lang w:val="es-CO"/>
+        </w:rPr>
         <w:t xml:space="preserve">, dados los respectivos identificadores de </w:t>
       </w:r>
       <w:r>
-        <w:rPr/>
+        <w:rPr>
+          <w:lang w:val="es-CO"/>
+        </w:rPr>
         <w:t>funcionalidad</w:t>
       </w:r>
       <w:r>
-        <w:rPr/>
+        <w:rPr>
+          <w:lang w:val="es-CO"/>
+        </w:rPr>
         <w:t xml:space="preserve"> (</w:t>
       </w:r>
       <w:r>
         <w:rPr>
           <w:b/>
+          <w:lang w:val="es-CO"/>
         </w:rPr>
         <w:t xml:space="preserve">ID </w:t>
       </w:r>
       <w:r>
         <w:rPr>
           <w:b/>
+          <w:lang w:val="es-CO"/>
         </w:rPr>
         <w:t>FU</w:t>
       </w:r>
       <w:r>
         <w:rPr>
           <w:b/>
+          <w:lang w:val="es-CO"/>
         </w:rPr>
         <w:t>: 000</w:t>
       </w:r>
       <w:r>
         <w:rPr>
           <w:b/>
-          <w:lang w:val="es-ES"/>
+          <w:lang w:val="es-CO"/>
         </w:rPr>
         <w:t>4, 0005</w:t>
       </w:r>
       <w:r>
         <w:rPr>
           <w:b/>
+          <w:lang w:val="es-CO"/>
         </w:rPr>
         <w:t xml:space="preserve"> </w:t>
       </w:r>
       <w:r>
         <w:rPr>
           <w:b/>
+          <w:lang w:val="es-CO"/>
         </w:rPr>
         <w:t>y</w:t>
       </w:r>
       <w:r>
         <w:rPr>
           <w:b/>
+          <w:lang w:val="es-CO"/>
         </w:rPr>
         <w:t xml:space="preserve"> 000</w:t>
       </w:r>
       <w:r>
         <w:rPr>
           <w:b/>
-          <w:lang w:val="es-ES"/>
+          <w:lang w:val="es-CO"/>
         </w:rPr>
         <w:t>6</w:t>
       </w:r>
       <w:r>
-        <w:rPr/>
+        <w:rPr>
+          <w:lang w:val="es-CO"/>
+        </w:rPr>
         <w:t xml:space="preserve">). </w:t>
       </w:r>
     </w:p>
@@ -1655,12 +1892,14 @@
         <w:rPr>
           <w:sz w:val="32"/>
           <w:szCs w:val="32"/>
-        </w:rPr>
-      </w:pPr>
-      <w:r>
-        <w:rPr>
-          <w:sz w:val="24"/>
-          <w:szCs w:val="24"/>
+          <w:lang w:val="es-CO"/>
+        </w:rPr>
+      </w:pPr>
+      <w:r>
+        <w:rPr>
+          <w:sz w:val="32"/>
+          <w:szCs w:val="32"/>
+          <w:lang w:val="es-CO"/>
         </w:rPr>
       </w:r>
     </w:p>
@@ -1672,7 +1911,9 @@
           <w:numId w:val="1"/>
         </w:numPr>
         <w:jc w:val="center"/>
-        <w:rPr/>
+        <w:rPr>
+          <w:lang w:val="es-CO"/>
+        </w:rPr>
       </w:pPr>
       <w:bookmarkStart w:id="3" w:name="__RefHeading__16425_1587004589"/>
       <w:bookmarkEnd w:id="3"/>
@@ -1680,6 +1921,7 @@
         <w:rPr>
           <w:sz w:val="32"/>
           <w:szCs w:val="32"/>
+          <w:lang w:val="es-CO"/>
         </w:rPr>
         <w:t>Formalizar</w:t>
       </w:r>
@@ -1687,6 +1929,7 @@
         <w:rPr>
           <w:sz w:val="32"/>
           <w:szCs w:val="32"/>
+          <w:lang w:val="es-CO"/>
         </w:rPr>
         <w:t xml:space="preserve"> </w:t>
       </w:r>
@@ -1694,7 +1937,7 @@
         <w:rPr>
           <w:sz w:val="32"/>
           <w:szCs w:val="32"/>
-          <w:lang w:val="es-ES"/>
+          <w:lang w:val="es-CO"/>
         </w:rPr>
         <w:t>matrícula</w:t>
       </w:r>
@@ -1706,27 +1949,31 @@
         <w:rPr>
           <w:sz w:val="32"/>
           <w:szCs w:val="32"/>
+          <w:lang w:val="es-CO"/>
         </w:rPr>
       </w:pPr>
       <w:r>
         <w:rPr>
           <w:sz w:val="32"/>
           <w:szCs w:val="32"/>
-        </w:rPr>
-      </w:r>
-    </w:p>
-    <w:p>
-      <w:pPr>
-        <w:pStyle w:val="Normal"/>
-        <w:rPr>
-          <w:sz w:val="24"/>
-          <w:szCs w:val="24"/>
-        </w:rPr>
-      </w:pPr>
-      <w:r>
-        <w:rPr>
-          <w:sz w:val="24"/>
-          <w:szCs w:val="24"/>
+          <w:lang w:val="es-CO"/>
+        </w:rPr>
+      </w:r>
+    </w:p>
+    <w:p>
+      <w:pPr>
+        <w:pStyle w:val="Normal"/>
+        <w:rPr>
+          <w:sz w:val="24"/>
+          <w:szCs w:val="24"/>
+          <w:lang w:val="es-CO"/>
+        </w:rPr>
+      </w:pPr>
+      <w:r>
+        <w:rPr>
+          <w:sz w:val="24"/>
+          <w:szCs w:val="24"/>
+          <w:lang w:val="es-CO"/>
         </w:rPr>
         <w:t>P</w:t>
       </w:r>
@@ -1734,6 +1981,7 @@
         <w:rPr>
           <w:sz w:val="24"/>
           <w:szCs w:val="24"/>
+          <w:lang w:val="es-CO"/>
         </w:rPr>
         <w:t xml:space="preserve">ara realizar el proceso de </w:t>
       </w:r>
@@ -1741,6 +1989,7 @@
         <w:rPr>
           <w:sz w:val="24"/>
           <w:szCs w:val="24"/>
+          <w:lang w:val="es-CO"/>
         </w:rPr>
         <w:t>formalizar</w:t>
       </w:r>
@@ -1748,6 +1997,7 @@
         <w:rPr>
           <w:sz w:val="24"/>
           <w:szCs w:val="24"/>
+          <w:lang w:val="es-CO"/>
         </w:rPr>
         <w:t xml:space="preserve"> </w:t>
       </w:r>
@@ -1755,7 +2005,7 @@
         <w:rPr>
           <w:sz w:val="24"/>
           <w:szCs w:val="24"/>
-          <w:lang w:val="es-ES"/>
+          <w:lang w:val="es-CO"/>
         </w:rPr>
         <w:t>matrícula</w:t>
       </w:r>
@@ -1763,6 +2013,7 @@
         <w:rPr>
           <w:sz w:val="24"/>
           <w:szCs w:val="24"/>
+          <w:lang w:val="es-CO"/>
         </w:rPr>
         <w:t xml:space="preserve"> el usuario debe seguir los siguientes pasos:</w:t>
       </w:r>
@@ -1773,12 +2024,14 @@
         <w:rPr>
           <w:sz w:val="24"/>
           <w:szCs w:val="24"/>
-        </w:rPr>
-      </w:pPr>
-      <w:r>
-        <w:rPr>
-          <w:sz w:val="24"/>
-          <w:szCs w:val="24"/>
+          <w:lang w:val="es-CO"/>
+        </w:rPr>
+      </w:pPr>
+      <w:r>
+        <w:rPr>
+          <w:sz w:val="24"/>
+          <w:szCs w:val="24"/>
+          <w:lang w:val="es-CO"/>
         </w:rPr>
       </w:r>
     </w:p>
@@ -1792,12 +2045,14 @@
         <w:rPr>
           <w:sz w:val="24"/>
           <w:szCs w:val="24"/>
-        </w:rPr>
-      </w:pPr>
-      <w:r>
-        <w:rPr>
-          <w:sz w:val="24"/>
-          <w:szCs w:val="24"/>
+          <w:lang w:val="es-CO"/>
+        </w:rPr>
+      </w:pPr>
+      <w:r>
+        <w:rPr>
+          <w:sz w:val="24"/>
+          <w:szCs w:val="24"/>
+          <w:lang w:val="es-CO"/>
         </w:rPr>
         <w:t xml:space="preserve">Seleccionar en el menú superior la opción de </w:t>
       </w:r>
@@ -1805,7 +2060,7 @@
         <w:rPr>
           <w:sz w:val="24"/>
           <w:szCs w:val="24"/>
-          <w:lang w:val="es-ES"/>
+          <w:lang w:val="es-CO"/>
         </w:rPr>
         <w:t>Matrícula</w:t>
       </w:r>
@@ -1813,6 +2068,7 @@
         <w:rPr>
           <w:sz w:val="24"/>
           <w:szCs w:val="24"/>
+          <w:lang w:val="es-CO"/>
         </w:rPr>
         <w:t xml:space="preserve"> → </w:t>
       </w:r>
@@ -1820,7 +2076,7 @@
         <w:rPr>
           <w:sz w:val="24"/>
           <w:szCs w:val="24"/>
-          <w:lang w:val="es-ES"/>
+          <w:lang w:val="es-CO"/>
         </w:rPr>
         <w:t>Registrar Matrícula</w:t>
       </w:r>
@@ -1828,6 +2084,7 @@
         <w:rPr>
           <w:sz w:val="24"/>
           <w:szCs w:val="24"/>
+          <w:lang w:val="es-CO"/>
         </w:rPr>
         <w:t>.</w:t>
       </w:r>
@@ -1842,6 +2099,7 @@
         <w:rPr>
           <w:sz w:val="24"/>
           <w:szCs w:val="24"/>
+          <w:lang w:val="es-CO"/>
         </w:rPr>
       </w:pPr>
       <w:r>
@@ -1854,7 +2112,7 @@
             <wp:positionV relativeFrom="paragraph">
               <wp:align>top</wp:align>
             </wp:positionV>
-            <wp:extent cx="955675" cy="692150"/>
+            <wp:extent cx="1388745" cy="1005205"/>
             <wp:effectExtent l="0" t="0" r="0" b="0"/>
             <wp:wrapTopAndBottom/>
             <wp:docPr id="5" name="Imagen8" descr=""/>
@@ -1879,7 +2137,7 @@
                   <pic:spPr bwMode="auto">
                     <a:xfrm>
                       <a:off x="0" y="0"/>
-                      <a:ext cx="955675" cy="692150"/>
+                      <a:ext cx="1388745" cy="1005205"/>
                     </a:xfrm>
                     <a:prstGeom prst="rect">
                       <a:avLst/>
@@ -1902,7 +2160,7 @@
         <w:rPr>
           <w:sz w:val="24"/>
           <w:szCs w:val="24"/>
-          <w:lang w:val="es-ES"/>
+          <w:lang w:val="es-CO"/>
         </w:rPr>
         <w:t>Buscar beneficiario a matricular</w:t>
       </w:r>
@@ -1910,6 +2168,7 @@
         <w:rPr>
           <w:sz w:val="24"/>
           <w:szCs w:val="24"/>
+          <w:lang w:val="es-CO"/>
         </w:rPr>
         <w:t xml:space="preserve">: </w:t>
       </w:r>
@@ -1917,30 +2176,15 @@
         <w:rPr>
           <w:sz w:val="24"/>
           <w:szCs w:val="24"/>
-          <w:lang w:val="es-ES"/>
-        </w:rPr>
-        <w:t xml:space="preserve">en este paso el usuario tiene la opción de buscar al </w:t>
-      </w:r>
-      <w:r>
-        <w:rPr>
-          <w:sz w:val="24"/>
-          <w:szCs w:val="24"/>
-          <w:lang w:val="es-ES"/>
-        </w:rPr>
-        <w:t xml:space="preserve">beneficiario preinscrito por número de documento, primer nombre, primer apellido </w:t>
-      </w:r>
-      <w:r>
-        <w:rPr>
-          <w:sz w:val="24"/>
-          <w:szCs w:val="24"/>
-          <w:lang w:val="es-ES"/>
-        </w:rPr>
-        <w:t>o un programa de formación en particular</w:t>
-      </w:r>
-      <w:r>
-        <w:rPr>
-          <w:sz w:val="24"/>
-          <w:szCs w:val="24"/>
+          <w:lang w:val="es-CO"/>
+        </w:rPr>
+        <w:t>en este paso el usuario tiene la opción de buscar al beneficiario preinscrito por número de documento, primer nombre, primer apellido o un programa de formación en particular</w:t>
+      </w:r>
+      <w:r>
+        <w:rPr>
+          <w:sz w:val="24"/>
+          <w:szCs w:val="24"/>
+          <w:lang w:val="es-CO"/>
         </w:rPr>
         <w:t xml:space="preserve">.  </w:t>
       </w:r>
@@ -1955,22 +2199,23 @@
         <w:rPr>
           <w:sz w:val="24"/>
           <w:szCs w:val="24"/>
+          <w:lang w:val="es-CO"/>
         </w:rPr>
       </w:pPr>
       <w:r>
         <w:drawing>
-          <wp:anchor behindDoc="0" distT="0" distB="0" distL="0" distR="0" simplePos="0" locked="0" layoutInCell="1" allowOverlap="1" relativeHeight="5">
+          <wp:anchor behindDoc="0" distT="0" distB="0" distL="0" distR="0" simplePos="0" locked="0" layoutInCell="1" allowOverlap="1" relativeHeight="13">
             <wp:simplePos x="0" y="0"/>
             <wp:positionH relativeFrom="column">
-              <wp:align>center</wp:align>
+              <wp:posOffset>-108585</wp:posOffset>
             </wp:positionH>
             <wp:positionV relativeFrom="paragraph">
-              <wp:align>top</wp:align>
+              <wp:posOffset>0</wp:posOffset>
             </wp:positionV>
-            <wp:extent cx="4742180" cy="967105"/>
+            <wp:extent cx="5829300" cy="655955"/>
             <wp:effectExtent l="0" t="0" r="0" b="0"/>
             <wp:wrapTopAndBottom/>
-            <wp:docPr id="6" name="Imagen10" descr=""/>
+            <wp:docPr id="6" name="Imagen9" descr=""/>
             <wp:cNvGraphicFramePr>
               <a:graphicFrameLocks xmlns:a="http://schemas.openxmlformats.org/drawingml/2006/main" noChangeAspect="1"/>
             </wp:cNvGraphicFramePr>
@@ -1978,7 +2223,7 @@
               <a:graphicData uri="http://schemas.openxmlformats.org/drawingml/2006/picture">
                 <pic:pic xmlns:pic="http://schemas.openxmlformats.org/drawingml/2006/picture">
                   <pic:nvPicPr>
-                    <pic:cNvPr id="6" name="Imagen10" descr=""/>
+                    <pic:cNvPr id="6" name="Imagen9" descr=""/>
                     <pic:cNvPicPr>
                       <a:picLocks noChangeAspect="1" noChangeArrowheads="1"/>
                     </pic:cNvPicPr>
@@ -1992,7 +2237,7 @@
                   <pic:spPr bwMode="auto">
                     <a:xfrm>
                       <a:off x="0" y="0"/>
-                      <a:ext cx="4742180" cy="967105"/>
+                      <a:ext cx="5829300" cy="655955"/>
                     </a:xfrm>
                     <a:prstGeom prst="rect">
                       <a:avLst/>
@@ -2015,6 +2260,7 @@
         <w:rPr>
           <w:sz w:val="24"/>
           <w:szCs w:val="24"/>
+          <w:lang w:val="es-CO"/>
         </w:rPr>
         <w:t xml:space="preserve">Seleccionar ciudadano a formalizar </w:t>
       </w:r>
@@ -2022,7 +2268,7 @@
         <w:rPr>
           <w:sz w:val="24"/>
           <w:szCs w:val="24"/>
-          <w:lang w:val="es-ES"/>
+          <w:lang w:val="es-CO"/>
         </w:rPr>
         <w:t>matrícula</w:t>
       </w:r>
@@ -2030,6 +2276,7 @@
         <w:rPr>
           <w:sz w:val="24"/>
           <w:szCs w:val="24"/>
+          <w:lang w:val="es-CO"/>
         </w:rPr>
         <w:t xml:space="preserve">: </w:t>
       </w:r>
@@ -2037,67 +2284,39 @@
         <w:rPr>
           <w:sz w:val="24"/>
           <w:szCs w:val="24"/>
-          <w:lang w:val="es-ES"/>
-        </w:rPr>
-        <w:t xml:space="preserve">para poder formalizar a un beneficiario, el usuario debe </w:t>
-      </w:r>
-      <w:r>
-        <w:rPr>
-          <w:sz w:val="24"/>
-          <w:szCs w:val="24"/>
-        </w:rPr>
-        <w:t xml:space="preserve">oprimir el botón “F” Formalizar preinscripción, </w:t>
-      </w:r>
-      <w:r>
-        <w:rPr>
-          <w:sz w:val="24"/>
-          <w:szCs w:val="24"/>
-          <w:lang w:val="es-ES"/>
-        </w:rPr>
-        <w:t>en el programa de formación que desea formalizar</w:t>
-      </w:r>
-      <w:r>
-        <w:rPr>
-          <w:sz w:val="24"/>
-          <w:szCs w:val="24"/>
-        </w:rPr>
-        <w:t xml:space="preserve">. </w:t>
-      </w:r>
-      <w:r>
-        <w:rPr>
-          <w:sz w:val="24"/>
-          <w:szCs w:val="24"/>
-          <w:lang w:val="es-ES"/>
-        </w:rPr>
-        <w:t>Por cada programa de formación que contiene el paquete, se debe realizar el proceso de formalización de matrícula.</w:t>
-      </w:r>
-    </w:p>
-    <w:p>
-      <w:pPr>
-        <w:pStyle w:val="Normal"/>
-        <w:rPr>
-          <w:sz w:val="24"/>
-          <w:szCs w:val="24"/>
-        </w:rPr>
-      </w:pPr>
-      <w:r>
-        <w:rPr>
-          <w:sz w:val="24"/>
-          <w:szCs w:val="24"/>
+          <w:lang w:val="es-CO"/>
+        </w:rPr>
+        <w:t>para poder formalizar a un beneficiario, el usuario debe oprimir el botón “F” Formalizar preinscripción, en el programa de formación que desea formalizar. Por cada programa de formación que contiene el paquete, se debe realizar el proceso de formalización de matrícula.</w:t>
+      </w:r>
+    </w:p>
+    <w:p>
+      <w:pPr>
+        <w:pStyle w:val="Normal"/>
+        <w:rPr>
+          <w:sz w:val="24"/>
+          <w:szCs w:val="24"/>
+          <w:lang w:val="es-CO"/>
+        </w:rPr>
+      </w:pPr>
+      <w:r>
+        <w:rPr>
+          <w:sz w:val="24"/>
+          <w:szCs w:val="24"/>
+          <w:lang w:val="es-CO"/>
         </w:rPr>
         <w:drawing>
-          <wp:anchor behindDoc="0" distT="0" distB="0" distL="0" distR="0" simplePos="0" locked="0" layoutInCell="1" allowOverlap="1" relativeHeight="6">
+          <wp:anchor behindDoc="0" distT="0" distB="0" distL="0" distR="0" simplePos="0" locked="0" layoutInCell="1" allowOverlap="1" relativeHeight="12">
             <wp:simplePos x="0" y="0"/>
             <wp:positionH relativeFrom="column">
-              <wp:align>center</wp:align>
+              <wp:posOffset>-5080</wp:posOffset>
             </wp:positionH>
             <wp:positionV relativeFrom="paragraph">
-              <wp:align>top</wp:align>
+              <wp:posOffset>0</wp:posOffset>
             </wp:positionV>
-            <wp:extent cx="5050790" cy="1029970"/>
+            <wp:extent cx="6342380" cy="596265"/>
             <wp:effectExtent l="0" t="0" r="0" b="0"/>
             <wp:wrapTopAndBottom/>
-            <wp:docPr id="7" name="Imagen11" descr=""/>
+            <wp:docPr id="7" name="Imagen7" descr=""/>
             <wp:cNvGraphicFramePr>
               <a:graphicFrameLocks xmlns:a="http://schemas.openxmlformats.org/drawingml/2006/main" noChangeAspect="1"/>
             </wp:cNvGraphicFramePr>
@@ -2105,7 +2324,7 @@
               <a:graphicData uri="http://schemas.openxmlformats.org/drawingml/2006/picture">
                 <pic:pic xmlns:pic="http://schemas.openxmlformats.org/drawingml/2006/picture">
                   <pic:nvPicPr>
-                    <pic:cNvPr id="7" name="Imagen11" descr=""/>
+                    <pic:cNvPr id="7" name="Imagen7" descr=""/>
                     <pic:cNvPicPr>
                       <a:picLocks noChangeAspect="1" noChangeArrowheads="1"/>
                     </pic:cNvPicPr>
@@ -2119,7 +2338,7 @@
                   <pic:spPr bwMode="auto">
                     <a:xfrm>
                       <a:off x="0" y="0"/>
-                      <a:ext cx="5050790" cy="1029970"/>
+                      <a:ext cx="6342380" cy="596265"/>
                     </a:xfrm>
                     <a:prstGeom prst="rect">
                       <a:avLst/>
@@ -2149,12 +2368,14 @@
         <w:rPr>
           <w:sz w:val="24"/>
           <w:szCs w:val="24"/>
-        </w:rPr>
-      </w:pPr>
-      <w:r>
-        <w:rPr>
-          <w:sz w:val="24"/>
-          <w:szCs w:val="24"/>
+          <w:lang w:val="es-CO"/>
+        </w:rPr>
+      </w:pPr>
+      <w:r>
+        <w:rPr>
+          <w:sz w:val="24"/>
+          <w:szCs w:val="24"/>
+          <w:lang w:val="es-CO"/>
         </w:rPr>
         <w:t xml:space="preserve">Formalizar </w:t>
       </w:r>
@@ -2162,7 +2383,7 @@
         <w:rPr>
           <w:sz w:val="24"/>
           <w:szCs w:val="24"/>
-          <w:lang w:val="es-ES"/>
+          <w:lang w:val="es-CO"/>
         </w:rPr>
         <w:t>matrícula</w:t>
       </w:r>
@@ -2170,6 +2391,7 @@
         <w:rPr>
           <w:sz w:val="24"/>
           <w:szCs w:val="24"/>
+          <w:lang w:val="es-CO"/>
         </w:rPr>
         <w:t xml:space="preserve">: en este paso el sistema solicita al usuario que adjunte los dos documentos de soporte de </w:t>
       </w:r>
@@ -2177,7 +2399,7 @@
         <w:rPr>
           <w:sz w:val="24"/>
           <w:szCs w:val="24"/>
-          <w:lang w:val="es-ES"/>
+          <w:lang w:val="es-CO"/>
         </w:rPr>
         <w:t>matrícula</w:t>
       </w:r>
@@ -2185,6 +2407,7 @@
         <w:rPr>
           <w:sz w:val="24"/>
           <w:szCs w:val="24"/>
+          <w:lang w:val="es-CO"/>
         </w:rPr>
         <w:t xml:space="preserve"> en formato </w:t>
       </w:r>
@@ -2192,6 +2415,7 @@
         <w:rPr>
           <w:sz w:val="24"/>
           <w:szCs w:val="24"/>
+          <w:lang w:val="es-CO"/>
         </w:rPr>
         <w:t>PDF</w:t>
       </w:r>
@@ -2199,6 +2423,7 @@
         <w:rPr>
           <w:sz w:val="24"/>
           <w:szCs w:val="24"/>
+          <w:lang w:val="es-CO"/>
         </w:rPr>
         <w:t xml:space="preserve">, </w:t>
       </w:r>
@@ -2206,6 +2431,7 @@
         <w:rPr>
           <w:sz w:val="24"/>
           <w:szCs w:val="24"/>
+          <w:lang w:val="es-CO"/>
         </w:rPr>
         <w:t>WORD</w:t>
       </w:r>
@@ -2213,6 +2439,7 @@
         <w:rPr>
           <w:sz w:val="24"/>
           <w:szCs w:val="24"/>
+          <w:lang w:val="es-CO"/>
         </w:rPr>
         <w:t xml:space="preserve"> </w:t>
       </w:r>
@@ -2220,7 +2447,7 @@
         <w:rPr>
           <w:sz w:val="24"/>
           <w:szCs w:val="24"/>
-          <w:lang w:val="es-ES"/>
+          <w:lang w:val="es-CO"/>
         </w:rPr>
         <w:t>o</w:t>
       </w:r>
@@ -2228,6 +2455,7 @@
         <w:rPr>
           <w:sz w:val="24"/>
           <w:szCs w:val="24"/>
+          <w:lang w:val="es-CO"/>
         </w:rPr>
         <w:t xml:space="preserve"> </w:t>
       </w:r>
@@ -2235,6 +2463,7 @@
         <w:rPr>
           <w:sz w:val="24"/>
           <w:szCs w:val="24"/>
+          <w:lang w:val="es-CO"/>
         </w:rPr>
         <w:t>JPEG</w:t>
       </w:r>
@@ -2242,6 +2471,7 @@
         <w:rPr>
           <w:sz w:val="24"/>
           <w:szCs w:val="24"/>
+          <w:lang w:val="es-CO"/>
         </w:rPr>
         <w:t xml:space="preserve">. </w:t>
       </w:r>
@@ -2249,38 +2479,15 @@
         <w:rPr>
           <w:sz w:val="24"/>
           <w:szCs w:val="24"/>
-          <w:lang w:val="es-ES"/>
-        </w:rPr>
-        <w:t xml:space="preserve">Los documentos soportes de matrícula son documento de identidad, orden de matrícula y pantallazo de Icetex, este último </w:t>
-      </w:r>
-      <w:r>
-        <w:rPr>
-          <w:sz w:val="24"/>
-          <w:szCs w:val="24"/>
-          <w:lang w:val="es-ES"/>
-        </w:rPr>
-        <w:t xml:space="preserve">documento soporte </w:t>
-      </w:r>
-      <w:r>
-        <w:rPr>
-          <w:sz w:val="24"/>
-          <w:szCs w:val="24"/>
-          <w:lang w:val="es-ES"/>
-        </w:rPr>
-        <w:t xml:space="preserve">no es obligatorio. </w:t>
-      </w:r>
-      <w:r>
-        <w:rPr>
-          <w:sz w:val="24"/>
-          <w:szCs w:val="24"/>
-          <w:lang w:val="es-ES"/>
-        </w:rPr>
-        <w:t>Así mismo, en este paso se solicita al usuario seleccionar la jornada a la cual va a pertenecer el beneficiario.</w:t>
-      </w:r>
-      <w:r>
-        <w:rPr>
-          <w:sz w:val="24"/>
-          <w:szCs w:val="24"/>
+          <w:lang w:val="es-CO"/>
+        </w:rPr>
+        <w:t>Los documentos soportes de matrícula son documento de identidad, orden de matrícula y pantallazo de Icetex, este último documento soporte no es obligatorio. Así mismo, en este paso se solicita al usuario seleccionar la jornada a la cual va a pertenecer el beneficiario.</w:t>
+      </w:r>
+      <w:r>
+        <w:rPr>
+          <w:sz w:val="24"/>
+          <w:szCs w:val="24"/>
+          <w:lang w:val="es-CO"/>
         </w:rPr>
         <w:t xml:space="preserve"> Una vez </w:t>
       </w:r>
@@ -2288,7 +2495,7 @@
         <w:rPr>
           <w:sz w:val="24"/>
           <w:szCs w:val="24"/>
-          <w:lang w:val="es-ES"/>
+          <w:lang w:val="es-CO"/>
         </w:rPr>
         <w:t>estén</w:t>
       </w:r>
@@ -2296,6 +2503,7 @@
         <w:rPr>
           <w:sz w:val="24"/>
           <w:szCs w:val="24"/>
+          <w:lang w:val="es-CO"/>
         </w:rPr>
         <w:t xml:space="preserve"> seleccionados </w:t>
       </w:r>
@@ -2303,22 +2511,15 @@
         <w:rPr>
           <w:sz w:val="24"/>
           <w:szCs w:val="24"/>
-          <w:lang w:val="es-ES"/>
-        </w:rPr>
-        <w:t xml:space="preserve">documentos soportes a subir </w:t>
-      </w:r>
-      <w:r>
-        <w:rPr>
-          <w:sz w:val="24"/>
-          <w:szCs w:val="24"/>
-          <w:lang w:val="es-ES"/>
-        </w:rPr>
-        <w:t>y seleccionada la jornada</w:t>
-      </w:r>
-      <w:r>
-        <w:rPr>
-          <w:sz w:val="24"/>
-          <w:szCs w:val="24"/>
+          <w:lang w:val="es-CO"/>
+        </w:rPr>
+        <w:t>documentos soportes a subir y seleccionada la jornada</w:t>
+      </w:r>
+      <w:r>
+        <w:rPr>
+          <w:sz w:val="24"/>
+          <w:szCs w:val="24"/>
+          <w:lang w:val="es-CO"/>
         </w:rPr>
         <w:t>, el usuario debe oprimir el botón guardar.</w:t>
       </w:r>
@@ -2333,12 +2534,12 @@
         <w:rPr>
           <w:sz w:val="24"/>
           <w:szCs w:val="24"/>
-          <w:lang w:val="es-ES"/>
+          <w:lang w:val="es-CO"/>
         </w:rPr>
       </w:pPr>
       <w:r>
         <w:drawing>
-          <wp:anchor behindDoc="0" distT="0" distB="0" distL="0" distR="0" simplePos="0" locked="0" layoutInCell="1" allowOverlap="1" relativeHeight="8">
+          <wp:anchor behindDoc="0" distT="0" distB="0" distL="0" distR="0" simplePos="0" locked="0" layoutInCell="1" allowOverlap="1" relativeHeight="6">
             <wp:simplePos x="0" y="0"/>
             <wp:positionH relativeFrom="column">
               <wp:align>center</wp:align>
@@ -2394,7 +2595,7 @@
         <w:rPr>
           <w:sz w:val="24"/>
           <w:szCs w:val="24"/>
-          <w:lang w:val="es-ES"/>
+          <w:lang w:val="es-CO"/>
         </w:rPr>
         <w:t xml:space="preserve">Una vez formalizada la matrícula del beneficiario, su estado inicial en el paquete de formación pasará de PREINSCRITO a MATRICULADO. </w:t>
       </w:r>
@@ -2405,17 +2606,17 @@
         <w:rPr>
           <w:sz w:val="24"/>
           <w:szCs w:val="24"/>
-          <w:lang w:val="es-ES"/>
-        </w:rPr>
-      </w:pPr>
-      <w:r>
-        <w:rPr>
-          <w:sz w:val="24"/>
-          <w:szCs w:val="24"/>
-          <w:lang w:val="es-ES"/>
+          <w:lang w:val="es-CO"/>
+        </w:rPr>
+      </w:pPr>
+      <w:r>
+        <w:rPr>
+          <w:sz w:val="24"/>
+          <w:szCs w:val="24"/>
+          <w:lang w:val="es-CO"/>
         </w:rPr>
         <w:drawing>
-          <wp:anchor behindDoc="0" distT="0" distB="0" distL="0" distR="0" simplePos="0" locked="0" layoutInCell="1" allowOverlap="1" relativeHeight="9">
+          <wp:anchor behindDoc="0" distT="0" distB="0" distL="0" distR="0" simplePos="0" locked="0" layoutInCell="1" allowOverlap="1" relativeHeight="11">
             <wp:simplePos x="0" y="0"/>
             <wp:positionH relativeFrom="column">
               <wp:align>center</wp:align>
@@ -2423,9 +2624,9 @@
             <wp:positionV relativeFrom="paragraph">
               <wp:align>top</wp:align>
             </wp:positionV>
-            <wp:extent cx="5612130" cy="1475740"/>
+            <wp:extent cx="5612130" cy="436880"/>
             <wp:effectExtent l="0" t="0" r="0" b="0"/>
-            <wp:wrapSquare wrapText="largest"/>
+            <wp:wrapTopAndBottom/>
             <wp:docPr id="9" name="Imagen2" descr=""/>
             <wp:cNvGraphicFramePr>
               <a:graphicFrameLocks xmlns:a="http://schemas.openxmlformats.org/drawingml/2006/main" noChangeAspect="1"/>
@@ -2448,7 +2649,7 @@
                   <pic:spPr bwMode="auto">
                     <a:xfrm>
                       <a:off x="0" y="0"/>
-                      <a:ext cx="5612130" cy="1475740"/>
+                      <a:ext cx="5612130" cy="436880"/>
                     </a:xfrm>
                     <a:prstGeom prst="rect">
                       <a:avLst/>
@@ -2470,22 +2671,1353 @@
     </w:p>
     <w:p>
       <w:pPr>
-        <w:pStyle w:val="Normal"/>
+        <w:pStyle w:val="Encabezado1"/>
+        <w:numPr>
+          <w:ilvl w:val="1"/>
+          <w:numId w:val="1"/>
+        </w:numPr>
+        <w:jc w:val="center"/>
+        <w:rPr>
+          <w:lang w:val="es-CO"/>
+        </w:rPr>
+      </w:pPr>
+      <w:bookmarkStart w:id="4" w:name="__RefHeading__517_136697598"/>
+      <w:bookmarkEnd w:id="4"/>
+      <w:r>
+        <w:rPr>
+          <w:sz w:val="32"/>
+          <w:szCs w:val="32"/>
+          <w:lang w:val="es-CO"/>
+        </w:rPr>
+        <w:t>Modificar documentos soporte</w:t>
+      </w:r>
+    </w:p>
+    <w:p>
+      <w:pPr>
+        <w:pStyle w:val="Normal"/>
+        <w:jc w:val="both"/>
+        <w:rPr>
+          <w:sz w:val="32"/>
+          <w:szCs w:val="32"/>
+          <w:lang w:val="es-CO"/>
+        </w:rPr>
+      </w:pPr>
+      <w:r>
+        <w:rPr>
+          <w:sz w:val="32"/>
+          <w:szCs w:val="32"/>
+          <w:lang w:val="es-CO"/>
+        </w:rPr>
+      </w:r>
+    </w:p>
+    <w:p>
+      <w:pPr>
+        <w:pStyle w:val="Normal"/>
+        <w:rPr>
+          <w:sz w:val="24"/>
+          <w:szCs w:val="24"/>
+          <w:lang w:val="es-CO"/>
+        </w:rPr>
+      </w:pPr>
+      <w:r>
+        <w:rPr>
+          <w:sz w:val="24"/>
+          <w:szCs w:val="24"/>
+          <w:lang w:val="es-CO"/>
+        </w:rPr>
+        <w:t>P</w:t>
+      </w:r>
+      <w:r>
+        <w:rPr>
+          <w:sz w:val="24"/>
+          <w:szCs w:val="24"/>
+          <w:lang w:val="es-CO"/>
+        </w:rPr>
+        <w:t xml:space="preserve">ara realizar el proceso de </w:t>
+      </w:r>
+      <w:r>
+        <w:rPr>
+          <w:sz w:val="24"/>
+          <w:szCs w:val="24"/>
+          <w:lang w:val="es-CO"/>
+        </w:rPr>
+        <w:t>modificar documentos soportes de</w:t>
+      </w:r>
+      <w:r>
+        <w:rPr>
+          <w:sz w:val="24"/>
+          <w:szCs w:val="24"/>
+          <w:lang w:val="es-CO"/>
+        </w:rPr>
+        <w:t xml:space="preserve"> </w:t>
+      </w:r>
+      <w:r>
+        <w:rPr>
+          <w:sz w:val="24"/>
+          <w:szCs w:val="24"/>
+          <w:lang w:val="es-CO"/>
+        </w:rPr>
+        <w:t>matrícula</w:t>
+      </w:r>
+      <w:r>
+        <w:rPr>
+          <w:sz w:val="24"/>
+          <w:szCs w:val="24"/>
+          <w:lang w:val="es-CO"/>
+        </w:rPr>
+        <w:t xml:space="preserve"> el usuario debe seguir los siguientes pasos:</w:t>
+      </w:r>
+    </w:p>
+    <w:p>
+      <w:pPr>
+        <w:pStyle w:val="Normal"/>
+        <w:rPr>
+          <w:sz w:val="24"/>
+          <w:szCs w:val="24"/>
+          <w:lang w:val="es-CO"/>
+        </w:rPr>
+      </w:pPr>
+      <w:r>
+        <w:rPr>
+          <w:sz w:val="24"/>
+          <w:szCs w:val="24"/>
+          <w:lang w:val="es-CO"/>
+        </w:rPr>
+      </w:r>
+    </w:p>
+    <w:p>
+      <w:pPr>
+        <w:pStyle w:val="Normal"/>
+        <w:numPr>
+          <w:ilvl w:val="0"/>
+          <w:numId w:val="3"/>
+        </w:numPr>
+        <w:rPr>
+          <w:sz w:val="24"/>
+          <w:szCs w:val="24"/>
+          <w:lang w:val="es-CO"/>
+        </w:rPr>
+      </w:pPr>
+      <w:r>
+        <w:rPr>
+          <w:sz w:val="24"/>
+          <w:szCs w:val="24"/>
+          <w:lang w:val="es-CO"/>
+        </w:rPr>
+        <w:t xml:space="preserve">Seleccionar en el menú superior la opción de </w:t>
+      </w:r>
+      <w:r>
+        <w:rPr>
+          <w:sz w:val="24"/>
+          <w:szCs w:val="24"/>
+          <w:lang w:val="es-CO"/>
+        </w:rPr>
+        <w:t>Matrícula</w:t>
+      </w:r>
+      <w:r>
+        <w:rPr>
+          <w:sz w:val="24"/>
+          <w:szCs w:val="24"/>
+          <w:lang w:val="es-CO"/>
+        </w:rPr>
+        <w:t xml:space="preserve"> → </w:t>
+      </w:r>
+      <w:r>
+        <w:rPr>
+          <w:sz w:val="24"/>
+          <w:szCs w:val="24"/>
+          <w:lang w:val="es-CO"/>
+        </w:rPr>
+        <w:t>Consultar Matriculados</w:t>
+      </w:r>
+      <w:r>
+        <w:rPr>
+          <w:sz w:val="24"/>
+          <w:szCs w:val="24"/>
+          <w:lang w:val="es-CO"/>
+        </w:rPr>
+        <w:t>.</w:t>
+      </w:r>
+    </w:p>
+    <w:p>
+      <w:pPr>
+        <w:pStyle w:val="Normal"/>
+        <w:numPr>
+          <w:ilvl w:val="0"/>
+          <w:numId w:val="3"/>
+        </w:numPr>
+        <w:rPr>
+          <w:sz w:val="24"/>
+          <w:szCs w:val="24"/>
+          <w:lang w:val="es-CO"/>
+        </w:rPr>
+      </w:pPr>
+      <w:r>
+        <w:drawing>
+          <wp:anchor behindDoc="0" distT="0" distB="0" distL="0" distR="0" simplePos="0" locked="0" layoutInCell="1" allowOverlap="1" relativeHeight="7">
+            <wp:simplePos x="0" y="0"/>
+            <wp:positionH relativeFrom="column">
+              <wp:align>center</wp:align>
+            </wp:positionH>
+            <wp:positionV relativeFrom="paragraph">
+              <wp:align>top</wp:align>
+            </wp:positionV>
+            <wp:extent cx="955675" cy="692150"/>
+            <wp:effectExtent l="0" t="0" r="0" b="0"/>
+            <wp:wrapTopAndBottom/>
+            <wp:docPr id="10" name="Imagen3" descr=""/>
+            <wp:cNvGraphicFramePr>
+              <a:graphicFrameLocks xmlns:a="http://schemas.openxmlformats.org/drawingml/2006/main" noChangeAspect="1"/>
+            </wp:cNvGraphicFramePr>
+            <a:graphic xmlns:a="http://schemas.openxmlformats.org/drawingml/2006/main">
+              <a:graphicData uri="http://schemas.openxmlformats.org/drawingml/2006/picture">
+                <pic:pic xmlns:pic="http://schemas.openxmlformats.org/drawingml/2006/picture">
+                  <pic:nvPicPr>
+                    <pic:cNvPr id="10" name="Imagen3" descr=""/>
+                    <pic:cNvPicPr>
+                      <a:picLocks noChangeAspect="1" noChangeArrowheads="1"/>
+                    </pic:cNvPicPr>
+                  </pic:nvPicPr>
+                  <pic:blipFill>
+                    <a:blip r:embed="rId10"/>
+                    <a:stretch>
+                      <a:fillRect/>
+                    </a:stretch>
+                  </pic:blipFill>
+                  <pic:spPr bwMode="auto">
+                    <a:xfrm>
+                      <a:off x="0" y="0"/>
+                      <a:ext cx="955675" cy="692150"/>
+                    </a:xfrm>
+                    <a:prstGeom prst="rect">
+                      <a:avLst/>
+                    </a:prstGeom>
+                    <a:noFill/>
+                    <a:ln w="9525">
+                      <a:noFill/>
+                      <a:miter lim="800000"/>
+                      <a:headEnd/>
+                      <a:tailEnd/>
+                    </a:ln>
+                  </pic:spPr>
+                </pic:pic>
+              </a:graphicData>
+            </a:graphic>
+          </wp:anchor>
+        </w:drawing>
+      </w:r>
+      <w:r>
+        <w:rPr>
+          <w:sz w:val="24"/>
+          <w:szCs w:val="24"/>
+          <w:lang w:val="es-CO"/>
+        </w:rPr>
+        <w:t>Buscar beneficiario</w:t>
+      </w:r>
+      <w:r>
+        <w:rPr>
+          <w:sz w:val="24"/>
+          <w:szCs w:val="24"/>
+          <w:lang w:val="es-CO"/>
+        </w:rPr>
+        <w:t xml:space="preserve">: </w:t>
+      </w:r>
+      <w:r>
+        <w:rPr>
+          <w:sz w:val="24"/>
+          <w:szCs w:val="24"/>
+          <w:lang w:val="es-CO"/>
+        </w:rPr>
+        <w:t>en este paso el usuario tiene la opción de buscar al beneficiario preinscrito por número de documento, primer nombre, primer apellido, sede,  paquete o un programa de formación en particular</w:t>
+      </w:r>
+      <w:r>
+        <w:rPr>
+          <w:sz w:val="24"/>
+          <w:szCs w:val="24"/>
+          <w:lang w:val="es-CO"/>
+        </w:rPr>
+        <w:t xml:space="preserve">.  </w:t>
+      </w:r>
+    </w:p>
+    <w:p>
+      <w:pPr>
+        <w:pStyle w:val="Normal"/>
+        <w:numPr>
+          <w:ilvl w:val="0"/>
+          <w:numId w:val="3"/>
+        </w:numPr>
+        <w:rPr>
+          <w:sz w:val="24"/>
+          <w:szCs w:val="24"/>
+          <w:lang w:val="es-CO"/>
+        </w:rPr>
+      </w:pPr>
+      <w:r>
+        <w:drawing>
+          <wp:anchor behindDoc="0" distT="0" distB="0" distL="0" distR="0" simplePos="0" locked="0" layoutInCell="1" allowOverlap="1" relativeHeight="10">
+            <wp:simplePos x="0" y="0"/>
+            <wp:positionH relativeFrom="column">
+              <wp:align>center</wp:align>
+            </wp:positionH>
+            <wp:positionV relativeFrom="paragraph">
+              <wp:align>top</wp:align>
+            </wp:positionV>
+            <wp:extent cx="5383530" cy="916305"/>
+            <wp:effectExtent l="0" t="0" r="0" b="0"/>
+            <wp:wrapTopAndBottom/>
+            <wp:docPr id="11" name="Imagen4" descr=""/>
+            <wp:cNvGraphicFramePr>
+              <a:graphicFrameLocks xmlns:a="http://schemas.openxmlformats.org/drawingml/2006/main" noChangeAspect="1"/>
+            </wp:cNvGraphicFramePr>
+            <a:graphic xmlns:a="http://schemas.openxmlformats.org/drawingml/2006/main">
+              <a:graphicData uri="http://schemas.openxmlformats.org/drawingml/2006/picture">
+                <pic:pic xmlns:pic="http://schemas.openxmlformats.org/drawingml/2006/picture">
+                  <pic:nvPicPr>
+                    <pic:cNvPr id="11" name="Imagen4" descr=""/>
+                    <pic:cNvPicPr>
+                      <a:picLocks noChangeAspect="1" noChangeArrowheads="1"/>
+                    </pic:cNvPicPr>
+                  </pic:nvPicPr>
+                  <pic:blipFill>
+                    <a:blip r:embed="rId11"/>
+                    <a:stretch>
+                      <a:fillRect/>
+                    </a:stretch>
+                  </pic:blipFill>
+                  <pic:spPr bwMode="auto">
+                    <a:xfrm>
+                      <a:off x="0" y="0"/>
+                      <a:ext cx="5383530" cy="916305"/>
+                    </a:xfrm>
+                    <a:prstGeom prst="rect">
+                      <a:avLst/>
+                    </a:prstGeom>
+                    <a:noFill/>
+                    <a:ln w="9525">
+                      <a:noFill/>
+                      <a:miter lim="800000"/>
+                      <a:headEnd/>
+                      <a:tailEnd/>
+                    </a:ln>
+                  </pic:spPr>
+                </pic:pic>
+              </a:graphicData>
+            </a:graphic>
+          </wp:anchor>
+        </w:drawing>
+      </w:r>
+      <w:r>
+        <w:rPr>
+          <w:sz w:val="24"/>
+          <w:szCs w:val="24"/>
+          <w:lang w:val="es-CO"/>
+        </w:rPr>
+        <w:t xml:space="preserve">Seleccionar ciudadano </w:t>
+      </w:r>
+      <w:r>
+        <w:rPr>
+          <w:sz w:val="24"/>
+          <w:szCs w:val="24"/>
+          <w:lang w:val="es-CO"/>
+        </w:rPr>
+        <w:t>para la modificación documentos soportes de matricula</w:t>
+      </w:r>
+      <w:r>
+        <w:rPr>
+          <w:sz w:val="24"/>
+          <w:szCs w:val="24"/>
+          <w:lang w:val="es-CO"/>
+        </w:rPr>
+        <w:t xml:space="preserve">: </w:t>
+      </w:r>
+      <w:r>
+        <w:rPr>
+          <w:sz w:val="24"/>
+          <w:szCs w:val="24"/>
+          <w:lang w:val="es-CO"/>
+        </w:rPr>
+        <w:t xml:space="preserve">para poder modificar los documentos soporte de matrícula de un beneficiario, el usuario debe oprimir el botón “M” modificar soportes, en el programa de formación que desea actualizar. </w:t>
+      </w:r>
+    </w:p>
+    <w:p>
+      <w:pPr>
+        <w:pStyle w:val="Normal"/>
+        <w:numPr>
+          <w:ilvl w:val="0"/>
+          <w:numId w:val="3"/>
+        </w:numPr>
+        <w:rPr>
+          <w:sz w:val="24"/>
+          <w:szCs w:val="24"/>
+          <w:lang w:val="es-CO"/>
+        </w:rPr>
+      </w:pPr>
+      <w:r>
+        <w:drawing>
+          <wp:anchor behindDoc="0" distT="0" distB="0" distL="0" distR="0" simplePos="0" locked="0" layoutInCell="1" allowOverlap="1" relativeHeight="9">
+            <wp:simplePos x="0" y="0"/>
+            <wp:positionH relativeFrom="column">
+              <wp:posOffset>360045</wp:posOffset>
+            </wp:positionH>
+            <wp:positionV relativeFrom="paragraph">
+              <wp:posOffset>0</wp:posOffset>
+            </wp:positionV>
+            <wp:extent cx="5612130" cy="618490"/>
+            <wp:effectExtent l="0" t="0" r="0" b="0"/>
+            <wp:wrapTopAndBottom/>
+            <wp:docPr id="12" name="Imagen5" descr=""/>
+            <wp:cNvGraphicFramePr>
+              <a:graphicFrameLocks xmlns:a="http://schemas.openxmlformats.org/drawingml/2006/main" noChangeAspect="1"/>
+            </wp:cNvGraphicFramePr>
+            <a:graphic xmlns:a="http://schemas.openxmlformats.org/drawingml/2006/main">
+              <a:graphicData uri="http://schemas.openxmlformats.org/drawingml/2006/picture">
+                <pic:pic xmlns:pic="http://schemas.openxmlformats.org/drawingml/2006/picture">
+                  <pic:nvPicPr>
+                    <pic:cNvPr id="12" name="Imagen5" descr=""/>
+                    <pic:cNvPicPr>
+                      <a:picLocks noChangeAspect="1" noChangeArrowheads="1"/>
+                    </pic:cNvPicPr>
+                  </pic:nvPicPr>
+                  <pic:blipFill>
+                    <a:blip r:embed="rId12"/>
+                    <a:stretch>
+                      <a:fillRect/>
+                    </a:stretch>
+                  </pic:blipFill>
+                  <pic:spPr bwMode="auto">
+                    <a:xfrm>
+                      <a:off x="0" y="0"/>
+                      <a:ext cx="5612130" cy="618490"/>
+                    </a:xfrm>
+                    <a:prstGeom prst="rect">
+                      <a:avLst/>
+                    </a:prstGeom>
+                    <a:noFill/>
+                    <a:ln w="9525">
+                      <a:noFill/>
+                      <a:miter lim="800000"/>
+                      <a:headEnd/>
+                      <a:tailEnd/>
+                    </a:ln>
+                  </pic:spPr>
+                </pic:pic>
+              </a:graphicData>
+            </a:graphic>
+          </wp:anchor>
+        </w:drawing>
+      </w:r>
+      <w:r>
+        <w:rPr>
+          <w:sz w:val="24"/>
+          <w:szCs w:val="24"/>
+          <w:lang w:val="es-CO"/>
+        </w:rPr>
+        <w:t>Adjuntar documentos soportes de matrícula</w:t>
+      </w:r>
+      <w:r>
+        <w:rPr>
+          <w:sz w:val="24"/>
+          <w:szCs w:val="24"/>
+          <w:lang w:val="es-CO"/>
+        </w:rPr>
+        <w:t xml:space="preserve">: en este paso el sistema solicita al usuario que adjunte los dos documentos de soporte de </w:t>
+      </w:r>
+      <w:r>
+        <w:rPr>
+          <w:sz w:val="24"/>
+          <w:szCs w:val="24"/>
+          <w:lang w:val="es-CO"/>
+        </w:rPr>
+        <w:t>matrícula</w:t>
+      </w:r>
+      <w:r>
+        <w:rPr>
+          <w:sz w:val="24"/>
+          <w:szCs w:val="24"/>
+          <w:lang w:val="es-CO"/>
+        </w:rPr>
+        <w:t xml:space="preserve"> en formato </w:t>
+      </w:r>
+      <w:r>
+        <w:rPr>
+          <w:sz w:val="24"/>
+          <w:szCs w:val="24"/>
+          <w:lang w:val="es-CO"/>
+        </w:rPr>
+        <w:t>PDF</w:t>
+      </w:r>
+      <w:r>
+        <w:rPr>
+          <w:sz w:val="24"/>
+          <w:szCs w:val="24"/>
+          <w:lang w:val="es-CO"/>
+        </w:rPr>
+        <w:t xml:space="preserve">, </w:t>
+      </w:r>
+      <w:r>
+        <w:rPr>
+          <w:sz w:val="24"/>
+          <w:szCs w:val="24"/>
+          <w:lang w:val="es-CO"/>
+        </w:rPr>
+        <w:t>WORD</w:t>
+      </w:r>
+      <w:r>
+        <w:rPr>
+          <w:sz w:val="24"/>
+          <w:szCs w:val="24"/>
+          <w:lang w:val="es-CO"/>
+        </w:rPr>
+        <w:t xml:space="preserve"> </w:t>
+      </w:r>
+      <w:r>
+        <w:rPr>
+          <w:sz w:val="24"/>
+          <w:szCs w:val="24"/>
+          <w:lang w:val="es-CO"/>
+        </w:rPr>
+        <w:t>o</w:t>
+      </w:r>
+      <w:r>
+        <w:rPr>
+          <w:sz w:val="24"/>
+          <w:szCs w:val="24"/>
+          <w:lang w:val="es-CO"/>
+        </w:rPr>
+        <w:t xml:space="preserve"> </w:t>
+      </w:r>
+      <w:r>
+        <w:rPr>
+          <w:sz w:val="24"/>
+          <w:szCs w:val="24"/>
+          <w:lang w:val="es-CO"/>
+        </w:rPr>
+        <w:t>JPEG</w:t>
+      </w:r>
+      <w:r>
+        <w:rPr>
+          <w:sz w:val="24"/>
+          <w:szCs w:val="24"/>
+          <w:lang w:val="es-CO"/>
+        </w:rPr>
+        <w:t xml:space="preserve">. </w:t>
+      </w:r>
+      <w:r>
+        <w:rPr>
+          <w:sz w:val="24"/>
+          <w:szCs w:val="24"/>
+          <w:lang w:val="es-CO"/>
+        </w:rPr>
+        <w:t xml:space="preserve">Los documentos soportes de matrícula son documento de identidad, orden de matrícula y pantallazo de Icetex. </w:t>
+      </w:r>
+      <w:r>
+        <w:rPr>
+          <w:sz w:val="24"/>
+          <w:szCs w:val="24"/>
+          <w:lang w:val="es-CO"/>
+        </w:rPr>
+        <w:t xml:space="preserve">Una vez </w:t>
+      </w:r>
+      <w:r>
+        <w:rPr>
+          <w:sz w:val="24"/>
+          <w:szCs w:val="24"/>
+          <w:lang w:val="es-CO"/>
+        </w:rPr>
+        <w:t>estén</w:t>
+      </w:r>
+      <w:r>
+        <w:rPr>
+          <w:sz w:val="24"/>
+          <w:szCs w:val="24"/>
+          <w:lang w:val="es-CO"/>
+        </w:rPr>
+        <w:t xml:space="preserve"> seleccionados </w:t>
+      </w:r>
+      <w:r>
+        <w:rPr>
+          <w:sz w:val="24"/>
+          <w:szCs w:val="24"/>
+          <w:lang w:val="es-CO"/>
+        </w:rPr>
+        <w:t>los documentos soportes a subir</w:t>
+      </w:r>
+      <w:r>
+        <w:rPr>
+          <w:sz w:val="24"/>
+          <w:szCs w:val="24"/>
+          <w:lang w:val="es-CO"/>
+        </w:rPr>
+        <w:t>, el usuario debe oprimir el botón guardar.</w:t>
+      </w:r>
+    </w:p>
+    <w:p>
+      <w:pPr>
+        <w:pStyle w:val="Normal"/>
+        <w:numPr>
+          <w:ilvl w:val="0"/>
+          <w:numId w:val="0"/>
+        </w:numPr>
+        <w:rPr>
+          <w:sz w:val="24"/>
+          <w:szCs w:val="24"/>
+          <w:lang w:val="es-CO"/>
+        </w:rPr>
+      </w:pPr>
+      <w:r>
+        <w:drawing>
+          <wp:anchor behindDoc="0" distT="0" distB="0" distL="0" distR="0" simplePos="0" locked="0" layoutInCell="1" allowOverlap="1" relativeHeight="8">
+            <wp:simplePos x="0" y="0"/>
+            <wp:positionH relativeFrom="column">
+              <wp:posOffset>120650</wp:posOffset>
+            </wp:positionH>
+            <wp:positionV relativeFrom="paragraph">
+              <wp:posOffset>0</wp:posOffset>
+            </wp:positionV>
+            <wp:extent cx="5612130" cy="2893060"/>
+            <wp:effectExtent l="0" t="0" r="0" b="0"/>
+            <wp:wrapTopAndBottom/>
+            <wp:docPr id="13" name="Imagen6" descr=""/>
+            <wp:cNvGraphicFramePr>
+              <a:graphicFrameLocks xmlns:a="http://schemas.openxmlformats.org/drawingml/2006/main" noChangeAspect="1"/>
+            </wp:cNvGraphicFramePr>
+            <a:graphic xmlns:a="http://schemas.openxmlformats.org/drawingml/2006/main">
+              <a:graphicData uri="http://schemas.openxmlformats.org/drawingml/2006/picture">
+                <pic:pic xmlns:pic="http://schemas.openxmlformats.org/drawingml/2006/picture">
+                  <pic:nvPicPr>
+                    <pic:cNvPr id="13" name="Imagen6" descr=""/>
+                    <pic:cNvPicPr>
+                      <a:picLocks noChangeAspect="1" noChangeArrowheads="1"/>
+                    </pic:cNvPicPr>
+                  </pic:nvPicPr>
+                  <pic:blipFill>
+                    <a:blip r:embed="rId13"/>
+                    <a:stretch>
+                      <a:fillRect/>
+                    </a:stretch>
+                  </pic:blipFill>
+                  <pic:spPr bwMode="auto">
+                    <a:xfrm>
+                      <a:off x="0" y="0"/>
+                      <a:ext cx="5612130" cy="2893060"/>
+                    </a:xfrm>
+                    <a:prstGeom prst="rect">
+                      <a:avLst/>
+                    </a:prstGeom>
+                    <a:noFill/>
+                    <a:ln w="9525">
+                      <a:noFill/>
+                      <a:miter lim="800000"/>
+                      <a:headEnd/>
+                      <a:tailEnd/>
+                    </a:ln>
+                  </pic:spPr>
+                </pic:pic>
+              </a:graphicData>
+            </a:graphic>
+          </wp:anchor>
+        </w:drawing>
+      </w:r>
+      <w:r>
+        <w:rPr>
+          <w:sz w:val="24"/>
+          <w:szCs w:val="24"/>
+          <w:lang w:val="es-CO"/>
+        </w:rPr>
+        <w:t xml:space="preserve"> </w:t>
+      </w:r>
+    </w:p>
+    <w:p>
+      <w:pPr>
+        <w:pStyle w:val="Encabezado1"/>
+        <w:numPr>
+          <w:ilvl w:val="1"/>
+          <w:numId w:val="1"/>
+        </w:numPr>
+        <w:jc w:val="center"/>
+        <w:rPr>
+          <w:lang w:val="es-CO"/>
+        </w:rPr>
+      </w:pPr>
+      <w:bookmarkStart w:id="5" w:name="__RefHeading__1090_136697598"/>
+      <w:bookmarkEnd w:id="5"/>
+      <w:r>
+        <w:rPr>
+          <w:sz w:val="32"/>
+          <w:szCs w:val="32"/>
+          <w:lang w:val="es-CO"/>
+        </w:rPr>
+        <w:t>C</w:t>
+      </w:r>
+      <w:r>
+        <w:rPr>
+          <w:sz w:val="32"/>
+          <w:szCs w:val="32"/>
+          <w:lang w:val="es-CO"/>
+        </w:rPr>
+        <w:t xml:space="preserve">ambiar </w:t>
+      </w:r>
+      <w:r>
+        <w:rPr>
+          <w:sz w:val="32"/>
+          <w:szCs w:val="32"/>
+          <w:lang w:val="es-CO"/>
+        </w:rPr>
+        <w:t>jornada</w:t>
+      </w:r>
+    </w:p>
+    <w:p>
+      <w:pPr>
+        <w:pStyle w:val="Normal"/>
+        <w:jc w:val="both"/>
+        <w:rPr>
+          <w:sz w:val="32"/>
+          <w:szCs w:val="32"/>
+          <w:lang w:val="es-CO"/>
+        </w:rPr>
+      </w:pPr>
+      <w:r>
+        <w:rPr>
+          <w:sz w:val="32"/>
+          <w:szCs w:val="32"/>
+          <w:lang w:val="es-CO"/>
+        </w:rPr>
+      </w:r>
+    </w:p>
+    <w:p>
+      <w:pPr>
+        <w:pStyle w:val="Normal"/>
+        <w:rPr>
+          <w:sz w:val="24"/>
+          <w:szCs w:val="24"/>
+          <w:lang w:val="es-CO"/>
+        </w:rPr>
+      </w:pPr>
+      <w:r>
+        <w:rPr>
+          <w:sz w:val="24"/>
+          <w:szCs w:val="24"/>
+          <w:lang w:val="es-CO"/>
+        </w:rPr>
+        <w:t>P</w:t>
+      </w:r>
+      <w:r>
+        <w:rPr>
+          <w:sz w:val="24"/>
+          <w:szCs w:val="24"/>
+          <w:lang w:val="es-CO"/>
+        </w:rPr>
+        <w:t xml:space="preserve">ara realizar el proceso de </w:t>
+      </w:r>
+      <w:r>
+        <w:rPr>
+          <w:sz w:val="24"/>
+          <w:szCs w:val="24"/>
+          <w:lang w:val="es-CO"/>
+        </w:rPr>
+        <w:t>cambiar jornada del beneficiario</w:t>
+      </w:r>
+      <w:r>
+        <w:rPr>
+          <w:sz w:val="24"/>
+          <w:szCs w:val="24"/>
+          <w:lang w:val="es-CO"/>
+        </w:rPr>
+        <w:t xml:space="preserve"> el usuario debe seguir los siguientes pasos:</w:t>
+      </w:r>
+    </w:p>
+    <w:p>
+      <w:pPr>
+        <w:pStyle w:val="Normal"/>
+        <w:rPr>
+          <w:sz w:val="24"/>
+          <w:szCs w:val="24"/>
+          <w:lang w:val="es-CO"/>
+        </w:rPr>
+      </w:pPr>
+      <w:r>
+        <w:rPr>
+          <w:sz w:val="24"/>
+          <w:szCs w:val="24"/>
+          <w:lang w:val="es-CO"/>
+        </w:rPr>
+      </w:r>
+    </w:p>
+    <w:p>
+      <w:pPr>
+        <w:pStyle w:val="Normal"/>
+        <w:numPr>
+          <w:ilvl w:val="0"/>
+          <w:numId w:val="4"/>
+        </w:numPr>
+        <w:rPr>
+          <w:sz w:val="24"/>
+          <w:szCs w:val="24"/>
+          <w:lang w:val="es-CO"/>
+        </w:rPr>
+      </w:pPr>
+      <w:r>
+        <w:rPr>
+          <w:sz w:val="24"/>
+          <w:szCs w:val="24"/>
+          <w:lang w:val="es-CO"/>
+        </w:rPr>
+        <w:t xml:space="preserve">Seleccionar en el menú superior la opción de </w:t>
+      </w:r>
+      <w:r>
+        <w:rPr>
+          <w:sz w:val="24"/>
+          <w:szCs w:val="24"/>
+          <w:lang w:val="es-CO"/>
+        </w:rPr>
+        <w:t>Matrícula</w:t>
+      </w:r>
+      <w:r>
+        <w:rPr>
+          <w:sz w:val="24"/>
+          <w:szCs w:val="24"/>
+          <w:lang w:val="es-CO"/>
+        </w:rPr>
+        <w:t xml:space="preserve"> → </w:t>
+      </w:r>
+      <w:r>
+        <w:rPr>
+          <w:sz w:val="24"/>
+          <w:szCs w:val="24"/>
+          <w:lang w:val="es-CO"/>
+        </w:rPr>
+        <w:t>Consultar Matriculados</w:t>
+      </w:r>
+      <w:r>
+        <w:rPr>
+          <w:sz w:val="24"/>
+          <w:szCs w:val="24"/>
+          <w:lang w:val="es-CO"/>
+        </w:rPr>
+        <w:t>.</w:t>
+      </w:r>
+    </w:p>
+    <w:p>
+      <w:pPr>
+        <w:pStyle w:val="Normal"/>
+        <w:numPr>
+          <w:ilvl w:val="0"/>
+          <w:numId w:val="4"/>
+        </w:numPr>
+        <w:rPr>
+          <w:sz w:val="24"/>
+          <w:szCs w:val="24"/>
+          <w:lang w:val="es-CO"/>
+        </w:rPr>
+      </w:pPr>
+      <w:r>
+        <w:drawing>
+          <wp:anchor behindDoc="0" distT="0" distB="0" distL="0" distR="0" simplePos="0" locked="0" layoutInCell="1" allowOverlap="1" relativeHeight="14">
+            <wp:simplePos x="0" y="0"/>
+            <wp:positionH relativeFrom="column">
+              <wp:align>center</wp:align>
+            </wp:positionH>
+            <wp:positionV relativeFrom="paragraph">
+              <wp:align>top</wp:align>
+            </wp:positionV>
+            <wp:extent cx="955675" cy="692150"/>
+            <wp:effectExtent l="0" t="0" r="0" b="0"/>
+            <wp:wrapTopAndBottom/>
+            <wp:docPr id="14" name="Imagen10" descr=""/>
+            <wp:cNvGraphicFramePr>
+              <a:graphicFrameLocks xmlns:a="http://schemas.openxmlformats.org/drawingml/2006/main" noChangeAspect="1"/>
+            </wp:cNvGraphicFramePr>
+            <a:graphic xmlns:a="http://schemas.openxmlformats.org/drawingml/2006/main">
+              <a:graphicData uri="http://schemas.openxmlformats.org/drawingml/2006/picture">
+                <pic:pic xmlns:pic="http://schemas.openxmlformats.org/drawingml/2006/picture">
+                  <pic:nvPicPr>
+                    <pic:cNvPr id="14" name="Imagen10" descr=""/>
+                    <pic:cNvPicPr>
+                      <a:picLocks noChangeAspect="1" noChangeArrowheads="1"/>
+                    </pic:cNvPicPr>
+                  </pic:nvPicPr>
+                  <pic:blipFill>
+                    <a:blip r:embed="rId14"/>
+                    <a:stretch>
+                      <a:fillRect/>
+                    </a:stretch>
+                  </pic:blipFill>
+                  <pic:spPr bwMode="auto">
+                    <a:xfrm>
+                      <a:off x="0" y="0"/>
+                      <a:ext cx="955675" cy="692150"/>
+                    </a:xfrm>
+                    <a:prstGeom prst="rect">
+                      <a:avLst/>
+                    </a:prstGeom>
+                    <a:noFill/>
+                    <a:ln w="9525">
+                      <a:noFill/>
+                      <a:miter lim="800000"/>
+                      <a:headEnd/>
+                      <a:tailEnd/>
+                    </a:ln>
+                  </pic:spPr>
+                </pic:pic>
+              </a:graphicData>
+            </a:graphic>
+          </wp:anchor>
+        </w:drawing>
+      </w:r>
+      <w:r>
+        <w:rPr>
+          <w:sz w:val="24"/>
+          <w:szCs w:val="24"/>
+          <w:lang w:val="es-CO"/>
+        </w:rPr>
+        <w:t>Buscar beneficiario</w:t>
+      </w:r>
+      <w:r>
+        <w:rPr>
+          <w:sz w:val="24"/>
+          <w:szCs w:val="24"/>
+          <w:lang w:val="es-CO"/>
+        </w:rPr>
+        <w:t xml:space="preserve">: </w:t>
+      </w:r>
+      <w:r>
+        <w:rPr>
+          <w:sz w:val="24"/>
+          <w:szCs w:val="24"/>
+          <w:lang w:val="es-CO"/>
+        </w:rPr>
+        <w:t>en este paso el usuario tiene la opción de buscar al beneficiario preinscrito por número de documento, primer nombre, primer apellido, sede,  paquete o un programa de formación en particular</w:t>
+      </w:r>
+      <w:r>
+        <w:rPr>
+          <w:sz w:val="24"/>
+          <w:szCs w:val="24"/>
+          <w:lang w:val="es-CO"/>
+        </w:rPr>
+        <w:t xml:space="preserve">. </w:t>
+      </w:r>
+    </w:p>
+    <w:p>
+      <w:pPr>
+        <w:pStyle w:val="Normal"/>
+        <w:numPr>
+          <w:ilvl w:val="0"/>
+          <w:numId w:val="4"/>
+        </w:numPr>
+        <w:rPr>
+          <w:sz w:val="24"/>
+          <w:szCs w:val="24"/>
+          <w:lang w:val="es-CO"/>
+        </w:rPr>
+      </w:pPr>
+      <w:r>
+        <w:drawing>
+          <wp:anchor behindDoc="0" distT="0" distB="0" distL="0" distR="0" simplePos="0" locked="0" layoutInCell="1" allowOverlap="1" relativeHeight="15">
+            <wp:simplePos x="0" y="0"/>
+            <wp:positionH relativeFrom="column">
+              <wp:align>center</wp:align>
+            </wp:positionH>
+            <wp:positionV relativeFrom="paragraph">
+              <wp:align>top</wp:align>
+            </wp:positionV>
+            <wp:extent cx="5383530" cy="916305"/>
+            <wp:effectExtent l="0" t="0" r="0" b="0"/>
+            <wp:wrapTopAndBottom/>
+            <wp:docPr id="15" name="Imagen14" descr=""/>
+            <wp:cNvGraphicFramePr>
+              <a:graphicFrameLocks xmlns:a="http://schemas.openxmlformats.org/drawingml/2006/main" noChangeAspect="1"/>
+            </wp:cNvGraphicFramePr>
+            <a:graphic xmlns:a="http://schemas.openxmlformats.org/drawingml/2006/main">
+              <a:graphicData uri="http://schemas.openxmlformats.org/drawingml/2006/picture">
+                <pic:pic xmlns:pic="http://schemas.openxmlformats.org/drawingml/2006/picture">
+                  <pic:nvPicPr>
+                    <pic:cNvPr id="15" name="Imagen14" descr=""/>
+                    <pic:cNvPicPr>
+                      <a:picLocks noChangeAspect="1" noChangeArrowheads="1"/>
+                    </pic:cNvPicPr>
+                  </pic:nvPicPr>
+                  <pic:blipFill>
+                    <a:blip r:embed="rId15"/>
+                    <a:stretch>
+                      <a:fillRect/>
+                    </a:stretch>
+                  </pic:blipFill>
+                  <pic:spPr bwMode="auto">
+                    <a:xfrm>
+                      <a:off x="0" y="0"/>
+                      <a:ext cx="5383530" cy="916305"/>
+                    </a:xfrm>
+                    <a:prstGeom prst="rect">
+                      <a:avLst/>
+                    </a:prstGeom>
+                    <a:noFill/>
+                    <a:ln w="9525">
+                      <a:noFill/>
+                      <a:miter lim="800000"/>
+                      <a:headEnd/>
+                      <a:tailEnd/>
+                    </a:ln>
+                  </pic:spPr>
+                </pic:pic>
+              </a:graphicData>
+            </a:graphic>
+          </wp:anchor>
+        </w:drawing>
+      </w:r>
+      <w:r>
+        <w:rPr>
+          <w:sz w:val="24"/>
+          <w:szCs w:val="24"/>
+          <w:lang w:val="es-CO"/>
+        </w:rPr>
+        <w:t xml:space="preserve">Seleccionar ciudadano </w:t>
+      </w:r>
+      <w:r>
+        <w:rPr>
+          <w:sz w:val="24"/>
+          <w:szCs w:val="24"/>
+          <w:lang w:val="es-CO"/>
+        </w:rPr>
+        <w:t>para el cambio de jornada</w:t>
+      </w:r>
+      <w:r>
+        <w:rPr>
+          <w:sz w:val="24"/>
+          <w:szCs w:val="24"/>
+          <w:lang w:val="es-CO"/>
+        </w:rPr>
+        <w:t xml:space="preserve">: </w:t>
+      </w:r>
+      <w:r>
+        <w:rPr>
+          <w:sz w:val="24"/>
+          <w:szCs w:val="24"/>
+          <w:lang w:val="es-CO"/>
+        </w:rPr>
+        <w:t xml:space="preserve">para poder cambiar la jornada de un beneficiario, el usuario debe oprimir el botón “C” cambiar jornada, en el programa de formación que desea actualizar. </w:t>
+      </w:r>
+    </w:p>
+    <w:p>
+      <w:pPr>
+        <w:pStyle w:val="Normal"/>
+        <w:numPr>
+          <w:ilvl w:val="0"/>
+          <w:numId w:val="4"/>
+        </w:numPr>
+        <w:rPr>
+          <w:sz w:val="24"/>
+          <w:szCs w:val="24"/>
+          <w:lang w:val="es-CO"/>
+        </w:rPr>
+      </w:pPr>
+      <w:r>
+        <w:drawing>
+          <wp:anchor behindDoc="0" distT="0" distB="0" distL="0" distR="0" simplePos="0" locked="0" layoutInCell="1" allowOverlap="1" relativeHeight="16">
+            <wp:simplePos x="0" y="0"/>
+            <wp:positionH relativeFrom="column">
+              <wp:posOffset>315595</wp:posOffset>
+            </wp:positionH>
+            <wp:positionV relativeFrom="paragraph">
+              <wp:posOffset>0</wp:posOffset>
+            </wp:positionV>
+            <wp:extent cx="5383530" cy="478155"/>
+            <wp:effectExtent l="0" t="0" r="0" b="0"/>
+            <wp:wrapTopAndBottom/>
+            <wp:docPr id="16" name="Imagen11" descr=""/>
+            <wp:cNvGraphicFramePr>
+              <a:graphicFrameLocks xmlns:a="http://schemas.openxmlformats.org/drawingml/2006/main" noChangeAspect="1"/>
+            </wp:cNvGraphicFramePr>
+            <a:graphic xmlns:a="http://schemas.openxmlformats.org/drawingml/2006/main">
+              <a:graphicData uri="http://schemas.openxmlformats.org/drawingml/2006/picture">
+                <pic:pic xmlns:pic="http://schemas.openxmlformats.org/drawingml/2006/picture">
+                  <pic:nvPicPr>
+                    <pic:cNvPr id="16" name="Imagen11" descr=""/>
+                    <pic:cNvPicPr>
+                      <a:picLocks noChangeAspect="1" noChangeArrowheads="1"/>
+                    </pic:cNvPicPr>
+                  </pic:nvPicPr>
+                  <pic:blipFill>
+                    <a:blip r:embed="rId16"/>
+                    <a:stretch>
+                      <a:fillRect/>
+                    </a:stretch>
+                  </pic:blipFill>
+                  <pic:spPr bwMode="auto">
+                    <a:xfrm>
+                      <a:off x="0" y="0"/>
+                      <a:ext cx="5383530" cy="478155"/>
+                    </a:xfrm>
+                    <a:prstGeom prst="rect">
+                      <a:avLst/>
+                    </a:prstGeom>
+                    <a:noFill/>
+                    <a:ln w="9525">
+                      <a:noFill/>
+                      <a:miter lim="800000"/>
+                      <a:headEnd/>
+                      <a:tailEnd/>
+                    </a:ln>
+                  </pic:spPr>
+                </pic:pic>
+              </a:graphicData>
+            </a:graphic>
+          </wp:anchor>
+        </w:drawing>
+      </w:r>
+      <w:r>
+        <w:rPr>
+          <w:sz w:val="24"/>
+          <w:szCs w:val="24"/>
+          <w:lang w:val="es-CO" w:eastAsia="en-US" w:bidi="ar-SA"/>
+        </w:rPr>
+        <w:t>Guardar</w:t>
+      </w:r>
+      <w:r>
+        <w:rPr>
+          <w:sz w:val="24"/>
+          <w:szCs w:val="24"/>
+          <w:lang w:val="es-CO"/>
+        </w:rPr>
+        <w:t xml:space="preserve"> </w:t>
+      </w:r>
+      <w:r>
+        <w:rPr>
+          <w:sz w:val="24"/>
+          <w:szCs w:val="24"/>
+          <w:lang w:val="es-CO" w:eastAsia="en-US" w:bidi="ar-SA"/>
+        </w:rPr>
+        <w:t>cambio</w:t>
+      </w:r>
+      <w:r>
+        <w:rPr>
+          <w:sz w:val="24"/>
+          <w:szCs w:val="24"/>
+          <w:lang w:val="es-CO"/>
+        </w:rPr>
+        <w:t xml:space="preserve"> </w:t>
+      </w:r>
+      <w:r>
+        <w:rPr>
+          <w:sz w:val="24"/>
+          <w:szCs w:val="24"/>
+          <w:lang w:val="es-CO" w:eastAsia="en-US" w:bidi="ar-SA"/>
+        </w:rPr>
+        <w:t>de</w:t>
+      </w:r>
+      <w:r>
+        <w:rPr>
+          <w:sz w:val="24"/>
+          <w:szCs w:val="24"/>
+          <w:lang w:val="es-CO"/>
+        </w:rPr>
+        <w:t xml:space="preserve"> </w:t>
+      </w:r>
+      <w:r>
+        <w:rPr>
+          <w:sz w:val="24"/>
+          <w:szCs w:val="24"/>
+          <w:lang w:val="es-CO" w:eastAsia="en-US" w:bidi="ar-SA"/>
+        </w:rPr>
+        <w:t>jornada</w:t>
+      </w:r>
+      <w:r>
+        <w:rPr>
+          <w:sz w:val="24"/>
+          <w:szCs w:val="24"/>
+          <w:lang w:val="es-CO"/>
+        </w:rPr>
+        <w:t xml:space="preserve">: en este paso el sistema solicita al usuario que </w:t>
+      </w:r>
+      <w:r>
+        <w:rPr>
+          <w:sz w:val="24"/>
+          <w:szCs w:val="24"/>
+          <w:lang w:val="es-CO"/>
+        </w:rPr>
+        <w:t xml:space="preserve">seleccione la nueva jornada. </w:t>
+      </w:r>
+      <w:r>
+        <w:rPr>
+          <w:sz w:val="24"/>
+          <w:szCs w:val="24"/>
+          <w:lang w:val="es-CO"/>
+        </w:rPr>
+        <w:t xml:space="preserve">Una vez </w:t>
+      </w:r>
+      <w:r>
+        <w:rPr>
+          <w:sz w:val="24"/>
+          <w:szCs w:val="24"/>
+          <w:lang w:val="es-CO"/>
+        </w:rPr>
+        <w:t>esté</w:t>
+      </w:r>
+      <w:r>
+        <w:rPr>
+          <w:sz w:val="24"/>
+          <w:szCs w:val="24"/>
+          <w:lang w:val="es-CO"/>
+        </w:rPr>
+        <w:t xml:space="preserve"> seleccionad</w:t>
+      </w:r>
+      <w:r>
         <w:rPr>
           <w:sz w:val="24"/>
           <w:szCs w:val="24"/>
           <w:lang w:val="es-ES"/>
         </w:rPr>
-      </w:pPr>
-      <w:r>
-        <w:rPr/>
+        <w:t>a</w:t>
+      </w:r>
+      <w:r>
+        <w:rPr>
+          <w:sz w:val="24"/>
+          <w:szCs w:val="24"/>
+          <w:lang w:val="es-CO"/>
+        </w:rPr>
+        <w:t xml:space="preserve"> </w:t>
+      </w:r>
+      <w:r>
+        <w:rPr>
+          <w:sz w:val="24"/>
+          <w:szCs w:val="24"/>
+          <w:lang w:val="es-ES"/>
+        </w:rPr>
+        <w:t>la nueva jornada</w:t>
+      </w:r>
+      <w:r>
+        <w:rPr>
+          <w:sz w:val="24"/>
+          <w:szCs w:val="24"/>
+          <w:lang w:val="es-CO"/>
+        </w:rPr>
+        <w:t>, el usuario debe oprimir el botón guardar.</w:t>
+      </w:r>
+    </w:p>
+    <w:p>
+      <w:pPr>
+        <w:pStyle w:val="Normal"/>
+        <w:rPr>
+          <w:sz w:val="24"/>
+          <w:szCs w:val="24"/>
+          <w:lang w:val="es-CO"/>
+        </w:rPr>
+      </w:pPr>
+      <w:r>
+        <w:rPr>
+          <w:sz w:val="24"/>
+          <w:szCs w:val="24"/>
+          <w:lang w:val="es-CO"/>
+        </w:rPr>
+      </w:r>
+    </w:p>
+    <w:p>
+      <w:pPr>
+        <w:pStyle w:val="Normal"/>
+        <w:rPr>
+          <w:sz w:val="24"/>
+          <w:szCs w:val="24"/>
+          <w:lang w:val="es-CO"/>
+        </w:rPr>
+      </w:pPr>
+      <w:r>
+        <w:rPr>
+          <w:sz w:val="24"/>
+          <w:szCs w:val="24"/>
+          <w:lang w:val="es-CO"/>
+        </w:rPr>
+      </w:r>
+    </w:p>
+    <w:p>
+      <w:pPr>
+        <w:pStyle w:val="Normal"/>
+        <w:rPr>
+          <w:sz w:val="24"/>
+          <w:szCs w:val="24"/>
+          <w:lang w:val="es-CO"/>
+        </w:rPr>
+      </w:pPr>
+      <w:r>
+        <w:rPr>
+          <w:sz w:val="24"/>
+          <w:szCs w:val="24"/>
+          <w:lang w:val="es-CO"/>
+        </w:rPr>
+        <w:drawing>
+          <wp:anchor behindDoc="0" distT="0" distB="0" distL="0" distR="0" simplePos="0" locked="0" layoutInCell="1" allowOverlap="1" relativeHeight="17">
+            <wp:simplePos x="0" y="0"/>
+            <wp:positionH relativeFrom="column">
+              <wp:posOffset>0</wp:posOffset>
+            </wp:positionH>
+            <wp:positionV relativeFrom="paragraph">
+              <wp:posOffset>0</wp:posOffset>
+            </wp:positionV>
+            <wp:extent cx="5612130" cy="1418590"/>
+            <wp:effectExtent l="0" t="0" r="0" b="0"/>
+            <wp:wrapTopAndBottom/>
+            <wp:docPr id="17" name="Imagen12" descr=""/>
+            <wp:cNvGraphicFramePr>
+              <a:graphicFrameLocks xmlns:a="http://schemas.openxmlformats.org/drawingml/2006/main" noChangeAspect="1"/>
+            </wp:cNvGraphicFramePr>
+            <a:graphic xmlns:a="http://schemas.openxmlformats.org/drawingml/2006/main">
+              <a:graphicData uri="http://schemas.openxmlformats.org/drawingml/2006/picture">
+                <pic:pic xmlns:pic="http://schemas.openxmlformats.org/drawingml/2006/picture">
+                  <pic:nvPicPr>
+                    <pic:cNvPr id="17" name="Imagen12" descr=""/>
+                    <pic:cNvPicPr>
+                      <a:picLocks noChangeAspect="1" noChangeArrowheads="1"/>
+                    </pic:cNvPicPr>
+                  </pic:nvPicPr>
+                  <pic:blipFill>
+                    <a:blip r:embed="rId17"/>
+                    <a:stretch>
+                      <a:fillRect/>
+                    </a:stretch>
+                  </pic:blipFill>
+                  <pic:spPr bwMode="auto">
+                    <a:xfrm>
+                      <a:off x="0" y="0"/>
+                      <a:ext cx="5612130" cy="1418590"/>
+                    </a:xfrm>
+                    <a:prstGeom prst="rect">
+                      <a:avLst/>
+                    </a:prstGeom>
+                    <a:noFill/>
+                    <a:ln w="9525">
+                      <a:noFill/>
+                      <a:miter lim="800000"/>
+                      <a:headEnd/>
+                      <a:tailEnd/>
+                    </a:ln>
+                  </pic:spPr>
+                </pic:pic>
+              </a:graphicData>
+            </a:graphic>
+          </wp:anchor>
+        </w:drawing>
+      </w:r>
+    </w:p>
+    <w:p>
+      <w:pPr>
+        <w:pStyle w:val="Normal"/>
+        <w:rPr>
+          <w:sz w:val="24"/>
+          <w:szCs w:val="24"/>
+          <w:lang w:val="es-CO"/>
+        </w:rPr>
+      </w:pPr>
+      <w:r>
+        <w:rPr>
+          <w:sz w:val="24"/>
+          <w:szCs w:val="24"/>
+          <w:lang w:val="es-CO"/>
+        </w:rPr>
       </w:r>
     </w:p>
     <w:sectPr>
-      <w:headerReference w:type="default" r:id="rId10"/>
-      <w:headerReference w:type="first" r:id="rId11"/>
-      <w:footerReference w:type="default" r:id="rId12"/>
-      <w:footerReference w:type="first" r:id="rId13"/>
+      <w:headerReference w:type="default" r:id="rId18"/>
+      <w:headerReference w:type="first" r:id="rId19"/>
+      <w:footerReference w:type="default" r:id="rId20"/>
+      <w:footerReference w:type="first" r:id="rId21"/>
       <w:type w:val="nextPage"/>
       <w:pgSz w:w="12240" w:h="15840"/>
       <w:pgMar w:left="1701" w:right="1701" w:header="708" w:top="2515" w:footer="0" w:bottom="1417" w:gutter="0"/>
@@ -2505,14 +4037,20 @@
     <w:pPr>
       <w:pStyle w:val="Piedepgina"/>
       <w:jc w:val="right"/>
-      <w:rPr/>
+      <w:rPr>
+        <w:lang w:val="es-CO"/>
+      </w:rPr>
     </w:pPr>
     <w:r>
-      <w:rPr/>
+      <w:rPr>
+        <w:lang w:val="es-CO"/>
+      </w:rPr>
       <w:t xml:space="preserve"> </w:t>
     </w:r>
     <w:r>
-      <w:rPr/>
+      <w:rPr>
+        <w:lang w:val="es-CO"/>
+      </w:rPr>
       <w:fldChar w:fldCharType="begin"/>
     </w:r>
     <w:r>
@@ -2539,11 +4077,13 @@
       </w:tabs>
       <w:rPr>
         <w:sz w:val="14"/>
+        <w:lang w:val="es-CO"/>
       </w:rPr>
     </w:pPr>
     <w:r>
       <w:rPr>
         <w:sz w:val="14"/>
+        <w:lang w:val="es-CO"/>
       </w:rPr>
       <w:tab/>
       <w:tab/>
@@ -2555,11 +4095,13 @@
       <w:jc w:val="center"/>
       <w:rPr>
         <w:sz w:val="14"/>
+        <w:lang w:val="es-CO"/>
       </w:rPr>
     </w:pPr>
     <w:r>
       <w:rPr>
         <w:sz w:val="14"/>
+        <w:lang w:val="es-CO"/>
       </w:rPr>
     </w:r>
   </w:p>
@@ -2579,11 +4121,13 @@
       </w:tabs>
       <w:rPr>
         <w:sz w:val="18"/>
+        <w:lang w:val="es-CO"/>
       </w:rPr>
     </w:pPr>
     <w:r>
       <w:rPr>
         <w:sz w:val="18"/>
+        <w:lang w:val="es-CO"/>
       </w:rPr>
     </w:r>
   </w:p>
@@ -2601,10 +4145,14 @@
         <w:tab w:val="right" w:pos="8306" w:leader="none"/>
         <w:tab w:val="right" w:pos="8838" w:leader="none"/>
       </w:tabs>
-      <w:rPr/>
+      <w:rPr>
+        <w:lang w:val="es-CO"/>
+      </w:rPr>
     </w:pPr>
     <w:r>
-      <w:rPr/>
+      <w:rPr>
+        <w:lang w:val="es-CO"/>
+      </w:rPr>
     </w:r>
   </w:p>
 </w:ftr>
@@ -2663,6 +4211,7 @@
               <w:color w:val="808080"/>
               <w:sz w:val="20"/>
               <w:szCs w:val="20"/>
+              <w:lang w:val="es-CO"/>
             </w:rPr>
           </w:pPr>
           <w:r>
@@ -2670,6 +4219,7 @@
               <w:color w:val="808080"/>
               <w:sz w:val="20"/>
               <w:szCs w:val="20"/>
+              <w:lang w:val="es-CO"/>
             </w:rPr>
           </w:r>
         </w:p>
@@ -2698,6 +4248,7 @@
               <w:color w:val="808080"/>
               <w:sz w:val="20"/>
               <w:szCs w:val="20"/>
+              <w:lang w:val="es-CO"/>
             </w:rPr>
           </w:pPr>
           <w:r>
@@ -2705,6 +4256,7 @@
               <w:color w:val="808080"/>
               <w:sz w:val="20"/>
               <w:szCs w:val="20"/>
+              <w:lang w:val="es-CO"/>
             </w:rPr>
             <w:t xml:space="preserve">Manual de Usuario </w:t>
           </w:r>
@@ -2713,7 +4265,7 @@
               <w:color w:val="808080"/>
               <w:sz w:val="20"/>
               <w:szCs w:val="20"/>
-              <w:lang w:val="es-ES"/>
+              <w:lang w:val="es-CO"/>
             </w:rPr>
             <w:t>Institución de Formación</w:t>
           </w:r>
@@ -2743,6 +4295,7 @@
               <w:color w:val="808080"/>
               <w:sz w:val="20"/>
               <w:szCs w:val="20"/>
+              <w:lang w:val="es-CO"/>
             </w:rPr>
           </w:pPr>
           <w:r>
@@ -2752,6 +4305,7 @@
               <w:color w:val="808080"/>
               <w:sz w:val="20"/>
               <w:szCs w:val="20"/>
+              <w:lang w:val="es-CO"/>
             </w:rPr>
             <w:t>Proyecto</w:t>
           </w:r>
@@ -2780,6 +4334,7 @@
               <w:color w:val="808080"/>
               <w:sz w:val="20"/>
               <w:szCs w:val="20"/>
+              <w:lang w:val="es-CO"/>
             </w:rPr>
           </w:pPr>
           <w:r>
@@ -2787,6 +4342,7 @@
               <w:color w:val="808080"/>
               <w:sz w:val="20"/>
               <w:szCs w:val="20"/>
+              <w:lang w:val="es-CO"/>
             </w:rPr>
             <w:t>Talentos para el empleo</w:t>
           </w:r>
@@ -2814,10 +4370,14 @@
         <w:p>
           <w:pPr>
             <w:pStyle w:val="Normal"/>
-            <w:rPr/>
+            <w:rPr>
+              <w:lang w:val="es-CO"/>
+            </w:rPr>
           </w:pPr>
           <w:r>
-            <w:rPr/>
+            <w:rPr>
+              <w:lang w:val="es-CO"/>
+            </w:rPr>
           </w:r>
         </w:p>
       </w:tc>
@@ -2840,10 +4400,14 @@
         <w:p>
           <w:pPr>
             <w:pStyle w:val="Normal"/>
-            <w:rPr/>
+            <w:rPr>
+              <w:lang w:val="es-CO"/>
+            </w:rPr>
           </w:pPr>
           <w:r>
-            <w:rPr/>
+            <w:rPr>
+              <w:lang w:val="es-CO"/>
+            </w:rPr>
           </w:r>
         </w:p>
       </w:tc>
@@ -2871,6 +4435,7 @@
               <w:color w:val="808080"/>
               <w:sz w:val="20"/>
               <w:szCs w:val="20"/>
+              <w:lang w:val="es-CO"/>
             </w:rPr>
           </w:pPr>
           <w:r>
@@ -2880,6 +4445,7 @@
               <w:color w:val="808080"/>
               <w:sz w:val="20"/>
               <w:szCs w:val="20"/>
+              <w:lang w:val="es-CO"/>
             </w:rPr>
             <w:t>Autor</w:t>
           </w:r>
@@ -2908,6 +4474,7 @@
               <w:color w:val="808080"/>
               <w:sz w:val="20"/>
               <w:szCs w:val="20"/>
+              <w:lang w:val="es-CO"/>
             </w:rPr>
           </w:pPr>
           <w:r>
@@ -2915,6 +4482,7 @@
               <w:color w:val="808080"/>
               <w:sz w:val="20"/>
               <w:szCs w:val="20"/>
+              <w:lang w:val="es-CO"/>
             </w:rPr>
             <w:t>Ing. Jhony Alexander Rocha</w:t>
           </w:r>
@@ -2942,10 +4510,14 @@
         <w:p>
           <w:pPr>
             <w:pStyle w:val="Normal"/>
-            <w:rPr/>
+            <w:rPr>
+              <w:lang w:val="es-CO"/>
+            </w:rPr>
           </w:pPr>
           <w:r>
-            <w:rPr/>
+            <w:rPr>
+              <w:lang w:val="es-CO"/>
+            </w:rPr>
           </w:r>
         </w:p>
       </w:tc>
@@ -2968,10 +4540,14 @@
         <w:p>
           <w:pPr>
             <w:pStyle w:val="Normal"/>
-            <w:rPr/>
+            <w:rPr>
+              <w:lang w:val="es-CO"/>
+            </w:rPr>
           </w:pPr>
           <w:r>
-            <w:rPr/>
+            <w:rPr>
+              <w:lang w:val="es-CO"/>
+            </w:rPr>
           </w:r>
         </w:p>
       </w:tc>
@@ -3103,7 +4679,7 @@
             <w:fldChar w:fldCharType="separate"/>
           </w:r>
           <w:r>
-            <w:t>6</w:t>
+            <w:t>10</w:t>
           </w:r>
           <w:r>
             <w:fldChar w:fldCharType="end"/>
@@ -3116,10 +4692,14 @@
     <w:pPr>
       <w:pStyle w:val="Encabezamiento"/>
       <w:jc w:val="center"/>
-      <w:rPr/>
+      <w:rPr>
+        <w:lang w:val="es-CO"/>
+      </w:rPr>
     </w:pPr>
     <w:r>
-      <w:rPr/>
+      <w:rPr>
+        <w:lang w:val="es-CO"/>
+      </w:rPr>
     </w:r>
   </w:p>
 </w:hdr>
@@ -3178,6 +4758,7 @@
               <w:color w:val="808080"/>
               <w:sz w:val="20"/>
               <w:szCs w:val="20"/>
+              <w:lang w:val="es-CO"/>
             </w:rPr>
           </w:pPr>
           <w:r>
@@ -3185,6 +4766,7 @@
               <w:color w:val="808080"/>
               <w:sz w:val="20"/>
               <w:szCs w:val="20"/>
+              <w:lang w:val="es-CO"/>
             </w:rPr>
           </w:r>
         </w:p>
@@ -3213,6 +4795,7 @@
               <w:color w:val="808080"/>
               <w:sz w:val="20"/>
               <w:szCs w:val="20"/>
+              <w:lang w:val="es-CO"/>
             </w:rPr>
           </w:pPr>
           <w:r>
@@ -3220,6 +4803,7 @@
               <w:color w:val="808080"/>
               <w:sz w:val="20"/>
               <w:szCs w:val="20"/>
+              <w:lang w:val="es-CO"/>
             </w:rPr>
             <w:t xml:space="preserve">Manual de Usuario </w:t>
           </w:r>
@@ -3228,7 +4812,7 @@
               <w:color w:val="808080"/>
               <w:sz w:val="20"/>
               <w:szCs w:val="20"/>
-              <w:lang w:val="es-ES"/>
+              <w:lang w:val="es-CO"/>
             </w:rPr>
             <w:t>Institución de Formación</w:t>
           </w:r>
@@ -3258,6 +4842,7 @@
               <w:color w:val="808080"/>
               <w:sz w:val="20"/>
               <w:szCs w:val="20"/>
+              <w:lang w:val="es-CO"/>
             </w:rPr>
           </w:pPr>
           <w:r>
@@ -3267,6 +4852,7 @@
               <w:color w:val="808080"/>
               <w:sz w:val="20"/>
               <w:szCs w:val="20"/>
+              <w:lang w:val="es-CO"/>
             </w:rPr>
             <w:t>Proyecto</w:t>
           </w:r>
@@ -3295,6 +4881,7 @@
               <w:color w:val="808080"/>
               <w:sz w:val="20"/>
               <w:szCs w:val="20"/>
+              <w:lang w:val="es-CO"/>
             </w:rPr>
           </w:pPr>
           <w:r>
@@ -3302,6 +4889,7 @@
               <w:color w:val="808080"/>
               <w:sz w:val="20"/>
               <w:szCs w:val="20"/>
+              <w:lang w:val="es-CO"/>
             </w:rPr>
             <w:t>Talentos para el empleo</w:t>
           </w:r>
@@ -3331,10 +4919,14 @@
         <w:p>
           <w:pPr>
             <w:pStyle w:val="Normal"/>
-            <w:rPr/>
+            <w:rPr>
+              <w:lang w:val="es-CO"/>
+            </w:rPr>
           </w:pPr>
           <w:r>
-            <w:rPr/>
+            <w:rPr>
+              <w:lang w:val="es-CO"/>
+            </w:rPr>
           </w:r>
         </w:p>
       </w:tc>
@@ -3357,10 +4949,14 @@
         <w:p>
           <w:pPr>
             <w:pStyle w:val="Normal"/>
-            <w:rPr/>
+            <w:rPr>
+              <w:lang w:val="es-CO"/>
+            </w:rPr>
           </w:pPr>
           <w:r>
-            <w:rPr/>
+            <w:rPr>
+              <w:lang w:val="es-CO"/>
+            </w:rPr>
           </w:r>
         </w:p>
       </w:tc>
@@ -3388,6 +4984,7 @@
               <w:color w:val="808080"/>
               <w:sz w:val="20"/>
               <w:szCs w:val="20"/>
+              <w:lang w:val="es-CO"/>
             </w:rPr>
           </w:pPr>
           <w:r>
@@ -3397,6 +4994,7 @@
               <w:color w:val="808080"/>
               <w:sz w:val="20"/>
               <w:szCs w:val="20"/>
+              <w:lang w:val="es-CO"/>
             </w:rPr>
             <w:t>Autor</w:t>
           </w:r>
@@ -3425,6 +5023,7 @@
               <w:color w:val="808080"/>
               <w:sz w:val="20"/>
               <w:szCs w:val="20"/>
+              <w:lang w:val="es-CO"/>
             </w:rPr>
           </w:pPr>
           <w:r>
@@ -3432,6 +5031,7 @@
               <w:color w:val="808080"/>
               <w:sz w:val="20"/>
               <w:szCs w:val="20"/>
+              <w:lang w:val="es-CO"/>
             </w:rPr>
             <w:t>Ing. Jhony Alexander Rocha</w:t>
           </w:r>
@@ -3459,10 +5059,14 @@
         <w:p>
           <w:pPr>
             <w:pStyle w:val="Normal"/>
-            <w:rPr/>
+            <w:rPr>
+              <w:lang w:val="es-CO"/>
+            </w:rPr>
           </w:pPr>
           <w:r>
-            <w:rPr/>
+            <w:rPr>
+              <w:lang w:val="es-CO"/>
+            </w:rPr>
           </w:r>
         </w:p>
       </w:tc>
@@ -3485,10 +5089,14 @@
         <w:p>
           <w:pPr>
             <w:pStyle w:val="Normal"/>
-            <w:rPr/>
+            <w:rPr>
+              <w:lang w:val="es-CO"/>
+            </w:rPr>
           </w:pPr>
           <w:r>
-            <w:rPr/>
+            <w:rPr>
+              <w:lang w:val="es-CO"/>
+            </w:rPr>
           </w:r>
         </w:p>
       </w:tc>
@@ -3578,7 +5186,7 @@
             <w:fldChar w:fldCharType="separate"/>
           </w:r>
           <w:r>
-            <w:t>6</w:t>
+            <w:t>10</w:t>
           </w:r>
           <w:r>
             <w:fldChar w:fldCharType="end"/>
@@ -3620,7 +5228,7 @@
             <w:fldChar w:fldCharType="separate"/>
           </w:r>
           <w:r>
-            <w:t>6</w:t>
+            <w:t>10</w:t>
           </w:r>
           <w:r>
             <w:fldChar w:fldCharType="end"/>
@@ -3632,10 +5240,14 @@
   <w:p>
     <w:pPr>
       <w:pStyle w:val="Normal"/>
-      <w:rPr/>
+      <w:rPr>
+        <w:lang w:val="es-CO"/>
+      </w:rPr>
     </w:pPr>
     <w:r>
-      <w:rPr/>
+      <w:rPr>
+        <w:lang w:val="es-CO"/>
+      </w:rPr>
     </w:r>
   </w:p>
 </w:hdr>
@@ -3694,6 +5306,7 @@
               <w:color w:val="808080"/>
               <w:sz w:val="20"/>
               <w:szCs w:val="20"/>
+              <w:lang w:val="es-CO"/>
             </w:rPr>
           </w:pPr>
           <w:r>
@@ -3701,6 +5314,7 @@
               <w:color w:val="808080"/>
               <w:sz w:val="20"/>
               <w:szCs w:val="20"/>
+              <w:lang w:val="es-CO"/>
             </w:rPr>
           </w:r>
         </w:p>
@@ -3729,6 +5343,7 @@
               <w:color w:val="808080"/>
               <w:sz w:val="20"/>
               <w:szCs w:val="20"/>
+              <w:lang w:val="es-CO"/>
             </w:rPr>
           </w:pPr>
           <w:r>
@@ -3736,6 +5351,7 @@
               <w:color w:val="808080"/>
               <w:sz w:val="20"/>
               <w:szCs w:val="20"/>
+              <w:lang w:val="es-CO"/>
             </w:rPr>
             <w:t xml:space="preserve">Manual de Usuario </w:t>
           </w:r>
@@ -3744,7 +5360,7 @@
               <w:color w:val="808080"/>
               <w:sz w:val="20"/>
               <w:szCs w:val="20"/>
-              <w:lang w:val="es-ES"/>
+              <w:lang w:val="es-CO"/>
             </w:rPr>
             <w:t>Institución de Formación</w:t>
           </w:r>
@@ -3774,6 +5390,7 @@
               <w:color w:val="808080"/>
               <w:sz w:val="20"/>
               <w:szCs w:val="20"/>
+              <w:lang w:val="es-CO"/>
             </w:rPr>
           </w:pPr>
           <w:r>
@@ -3783,6 +5400,7 @@
               <w:color w:val="808080"/>
               <w:sz w:val="20"/>
               <w:szCs w:val="20"/>
+              <w:lang w:val="es-CO"/>
             </w:rPr>
             <w:t>Proyecto</w:t>
           </w:r>
@@ -3811,6 +5429,7 @@
               <w:color w:val="808080"/>
               <w:sz w:val="20"/>
               <w:szCs w:val="20"/>
+              <w:lang w:val="es-CO"/>
             </w:rPr>
           </w:pPr>
           <w:r>
@@ -3818,6 +5437,7 @@
               <w:color w:val="808080"/>
               <w:sz w:val="20"/>
               <w:szCs w:val="20"/>
+              <w:lang w:val="es-CO"/>
             </w:rPr>
             <w:t>Talentos para el empleo</w:t>
           </w:r>
@@ -3845,10 +5465,14 @@
         <w:p>
           <w:pPr>
             <w:pStyle w:val="Normal"/>
-            <w:rPr/>
+            <w:rPr>
+              <w:lang w:val="es-CO"/>
+            </w:rPr>
           </w:pPr>
           <w:r>
-            <w:rPr/>
+            <w:rPr>
+              <w:lang w:val="es-CO"/>
+            </w:rPr>
           </w:r>
         </w:p>
       </w:tc>
@@ -3871,10 +5495,14 @@
         <w:p>
           <w:pPr>
             <w:pStyle w:val="Normal"/>
-            <w:rPr/>
+            <w:rPr>
+              <w:lang w:val="es-CO"/>
+            </w:rPr>
           </w:pPr>
           <w:r>
-            <w:rPr/>
+            <w:rPr>
+              <w:lang w:val="es-CO"/>
+            </w:rPr>
           </w:r>
         </w:p>
       </w:tc>
@@ -3902,6 +5530,7 @@
               <w:color w:val="808080"/>
               <w:sz w:val="20"/>
               <w:szCs w:val="20"/>
+              <w:lang w:val="es-CO"/>
             </w:rPr>
           </w:pPr>
           <w:r>
@@ -3911,6 +5540,7 @@
               <w:color w:val="808080"/>
               <w:sz w:val="20"/>
               <w:szCs w:val="20"/>
+              <w:lang w:val="es-CO"/>
             </w:rPr>
             <w:t>Autor</w:t>
           </w:r>
@@ -3939,6 +5569,7 @@
               <w:color w:val="808080"/>
               <w:sz w:val="20"/>
               <w:szCs w:val="20"/>
+              <w:lang w:val="es-CO"/>
             </w:rPr>
           </w:pPr>
           <w:r>
@@ -3946,6 +5577,7 @@
               <w:color w:val="808080"/>
               <w:sz w:val="20"/>
               <w:szCs w:val="20"/>
+              <w:lang w:val="es-CO"/>
             </w:rPr>
             <w:t>Ing. Jhony Alexander Rocha</w:t>
           </w:r>
@@ -3973,10 +5605,14 @@
         <w:p>
           <w:pPr>
             <w:pStyle w:val="Normal"/>
-            <w:rPr/>
+            <w:rPr>
+              <w:lang w:val="es-CO"/>
+            </w:rPr>
           </w:pPr>
           <w:r>
-            <w:rPr/>
+            <w:rPr>
+              <w:lang w:val="es-CO"/>
+            </w:rPr>
           </w:r>
         </w:p>
       </w:tc>
@@ -3999,10 +5635,14 @@
         <w:p>
           <w:pPr>
             <w:pStyle w:val="Normal"/>
-            <w:rPr/>
+            <w:rPr>
+              <w:lang w:val="es-CO"/>
+            </w:rPr>
           </w:pPr>
           <w:r>
-            <w:rPr/>
+            <w:rPr>
+              <w:lang w:val="es-CO"/>
+            </w:rPr>
           </w:r>
         </w:p>
       </w:tc>
@@ -4134,7 +5774,7 @@
             <w:fldChar w:fldCharType="separate"/>
           </w:r>
           <w:r>
-            <w:t>6</w:t>
+            <w:t>10</w:t>
           </w:r>
           <w:r>
             <w:fldChar w:fldCharType="end"/>
@@ -4146,10 +5786,14 @@
   <w:p>
     <w:pPr>
       <w:pStyle w:val="Normal"/>
-      <w:rPr/>
+      <w:rPr>
+        <w:lang w:val="es-CO"/>
+      </w:rPr>
     </w:pPr>
     <w:r>
-      <w:rPr/>
+      <w:rPr>
+        <w:lang w:val="es-CO"/>
+      </w:rPr>
     </w:r>
   </w:p>
 </w:hdr>
@@ -4426,6 +6070,316 @@
     <w:lvl w:ilvl="0">
       <w:start w:val="1"/>
       <w:numFmt w:val="decimal"/>
+      <w:lvlText w:val="%1."/>
+      <w:lvlJc w:val="left"/>
+      <w:pPr>
+        <w:tabs>
+          <w:tab w:val="num" w:pos="720"/>
+        </w:tabs>
+        <w:ind w:left="720" w:hanging="360"/>
+      </w:pPr>
+      <w:rPr>
+        <w:caps/>
+        <w:sz w:val="24"/>
+        <w:szCs w:val="24"/>
+      </w:rPr>
+    </w:lvl>
+    <w:lvl w:ilvl="1">
+      <w:start w:val="1"/>
+      <w:numFmt w:val="decimal"/>
+      <w:lvlText w:val="%2."/>
+      <w:lvlJc w:val="left"/>
+      <w:pPr>
+        <w:tabs>
+          <w:tab w:val="num" w:pos="1080"/>
+        </w:tabs>
+        <w:ind w:left="1080" w:hanging="360"/>
+      </w:pPr>
+      <w:rPr>
+        <w:caps/>
+        <w:sz w:val="24"/>
+        <w:szCs w:val="24"/>
+      </w:rPr>
+    </w:lvl>
+    <w:lvl w:ilvl="2">
+      <w:start w:val="1"/>
+      <w:numFmt w:val="decimal"/>
+      <w:lvlText w:val="%3."/>
+      <w:lvlJc w:val="left"/>
+      <w:pPr>
+        <w:tabs>
+          <w:tab w:val="num" w:pos="1440"/>
+        </w:tabs>
+        <w:ind w:left="1440" w:hanging="360"/>
+      </w:pPr>
+      <w:rPr>
+        <w:caps/>
+        <w:sz w:val="24"/>
+        <w:szCs w:val="24"/>
+      </w:rPr>
+    </w:lvl>
+    <w:lvl w:ilvl="3">
+      <w:start w:val="1"/>
+      <w:numFmt w:val="decimal"/>
+      <w:lvlText w:val="%4."/>
+      <w:lvlJc w:val="left"/>
+      <w:pPr>
+        <w:tabs>
+          <w:tab w:val="num" w:pos="1800"/>
+        </w:tabs>
+        <w:ind w:left="1800" w:hanging="360"/>
+      </w:pPr>
+      <w:rPr>
+        <w:caps/>
+        <w:sz w:val="24"/>
+        <w:szCs w:val="24"/>
+      </w:rPr>
+    </w:lvl>
+    <w:lvl w:ilvl="4">
+      <w:start w:val="1"/>
+      <w:numFmt w:val="decimal"/>
+      <w:lvlText w:val="%5."/>
+      <w:lvlJc w:val="left"/>
+      <w:pPr>
+        <w:tabs>
+          <w:tab w:val="num" w:pos="2160"/>
+        </w:tabs>
+        <w:ind w:left="2160" w:hanging="360"/>
+      </w:pPr>
+      <w:rPr>
+        <w:caps/>
+        <w:sz w:val="24"/>
+        <w:szCs w:val="24"/>
+      </w:rPr>
+    </w:lvl>
+    <w:lvl w:ilvl="5">
+      <w:start w:val="1"/>
+      <w:numFmt w:val="decimal"/>
+      <w:lvlText w:val="%6."/>
+      <w:lvlJc w:val="left"/>
+      <w:pPr>
+        <w:tabs>
+          <w:tab w:val="num" w:pos="2520"/>
+        </w:tabs>
+        <w:ind w:left="2520" w:hanging="360"/>
+      </w:pPr>
+      <w:rPr>
+        <w:caps/>
+        <w:sz w:val="24"/>
+        <w:szCs w:val="24"/>
+      </w:rPr>
+    </w:lvl>
+    <w:lvl w:ilvl="6">
+      <w:start w:val="1"/>
+      <w:numFmt w:val="decimal"/>
+      <w:lvlText w:val="%7."/>
+      <w:lvlJc w:val="left"/>
+      <w:pPr>
+        <w:tabs>
+          <w:tab w:val="num" w:pos="2880"/>
+        </w:tabs>
+        <w:ind w:left="2880" w:hanging="360"/>
+      </w:pPr>
+      <w:rPr>
+        <w:caps/>
+        <w:sz w:val="24"/>
+        <w:szCs w:val="24"/>
+      </w:rPr>
+    </w:lvl>
+    <w:lvl w:ilvl="7">
+      <w:start w:val="1"/>
+      <w:numFmt w:val="decimal"/>
+      <w:lvlText w:val="%8."/>
+      <w:lvlJc w:val="left"/>
+      <w:pPr>
+        <w:tabs>
+          <w:tab w:val="num" w:pos="3240"/>
+        </w:tabs>
+        <w:ind w:left="3240" w:hanging="360"/>
+      </w:pPr>
+      <w:rPr>
+        <w:caps/>
+        <w:sz w:val="24"/>
+        <w:szCs w:val="24"/>
+      </w:rPr>
+    </w:lvl>
+    <w:lvl w:ilvl="8">
+      <w:start w:val="1"/>
+      <w:numFmt w:val="decimal"/>
+      <w:lvlText w:val="%9."/>
+      <w:lvlJc w:val="left"/>
+      <w:pPr>
+        <w:tabs>
+          <w:tab w:val="num" w:pos="3600"/>
+        </w:tabs>
+        <w:ind w:left="3600" w:hanging="360"/>
+      </w:pPr>
+      <w:rPr>
+        <w:caps/>
+        <w:sz w:val="24"/>
+        <w:szCs w:val="24"/>
+      </w:rPr>
+    </w:lvl>
+  </w:abstractNum>
+  <w:abstractNum w:abstractNumId="4">
+    <w:lvl w:ilvl="0">
+      <w:start w:val="1"/>
+      <w:numFmt w:val="decimal"/>
+      <w:lvlText w:val="%1."/>
+      <w:lvlJc w:val="left"/>
+      <w:pPr>
+        <w:tabs>
+          <w:tab w:val="num" w:pos="720"/>
+        </w:tabs>
+        <w:ind w:left="720" w:hanging="360"/>
+      </w:pPr>
+      <w:rPr>
+        <w:caps/>
+        <w:sz w:val="24"/>
+        <w:szCs w:val="24"/>
+      </w:rPr>
+    </w:lvl>
+    <w:lvl w:ilvl="1">
+      <w:start w:val="1"/>
+      <w:numFmt w:val="decimal"/>
+      <w:lvlText w:val="%2."/>
+      <w:lvlJc w:val="left"/>
+      <w:pPr>
+        <w:tabs>
+          <w:tab w:val="num" w:pos="1080"/>
+        </w:tabs>
+        <w:ind w:left="1080" w:hanging="360"/>
+      </w:pPr>
+      <w:rPr>
+        <w:caps/>
+        <w:sz w:val="24"/>
+        <w:szCs w:val="24"/>
+      </w:rPr>
+    </w:lvl>
+    <w:lvl w:ilvl="2">
+      <w:start w:val="1"/>
+      <w:numFmt w:val="decimal"/>
+      <w:lvlText w:val="%3."/>
+      <w:lvlJc w:val="left"/>
+      <w:pPr>
+        <w:tabs>
+          <w:tab w:val="num" w:pos="1440"/>
+        </w:tabs>
+        <w:ind w:left="1440" w:hanging="360"/>
+      </w:pPr>
+      <w:rPr>
+        <w:caps/>
+        <w:sz w:val="24"/>
+        <w:szCs w:val="24"/>
+      </w:rPr>
+    </w:lvl>
+    <w:lvl w:ilvl="3">
+      <w:start w:val="1"/>
+      <w:numFmt w:val="decimal"/>
+      <w:lvlText w:val="%4."/>
+      <w:lvlJc w:val="left"/>
+      <w:pPr>
+        <w:tabs>
+          <w:tab w:val="num" w:pos="1800"/>
+        </w:tabs>
+        <w:ind w:left="1800" w:hanging="360"/>
+      </w:pPr>
+      <w:rPr>
+        <w:caps/>
+        <w:sz w:val="24"/>
+        <w:szCs w:val="24"/>
+      </w:rPr>
+    </w:lvl>
+    <w:lvl w:ilvl="4">
+      <w:start w:val="1"/>
+      <w:numFmt w:val="decimal"/>
+      <w:lvlText w:val="%5."/>
+      <w:lvlJc w:val="left"/>
+      <w:pPr>
+        <w:tabs>
+          <w:tab w:val="num" w:pos="2160"/>
+        </w:tabs>
+        <w:ind w:left="2160" w:hanging="360"/>
+      </w:pPr>
+      <w:rPr>
+        <w:caps/>
+        <w:sz w:val="24"/>
+        <w:szCs w:val="24"/>
+      </w:rPr>
+    </w:lvl>
+    <w:lvl w:ilvl="5">
+      <w:start w:val="1"/>
+      <w:numFmt w:val="decimal"/>
+      <w:lvlText w:val="%6."/>
+      <w:lvlJc w:val="left"/>
+      <w:pPr>
+        <w:tabs>
+          <w:tab w:val="num" w:pos="2520"/>
+        </w:tabs>
+        <w:ind w:left="2520" w:hanging="360"/>
+      </w:pPr>
+      <w:rPr>
+        <w:caps/>
+        <w:sz w:val="24"/>
+        <w:szCs w:val="24"/>
+      </w:rPr>
+    </w:lvl>
+    <w:lvl w:ilvl="6">
+      <w:start w:val="1"/>
+      <w:numFmt w:val="decimal"/>
+      <w:lvlText w:val="%7."/>
+      <w:lvlJc w:val="left"/>
+      <w:pPr>
+        <w:tabs>
+          <w:tab w:val="num" w:pos="2880"/>
+        </w:tabs>
+        <w:ind w:left="2880" w:hanging="360"/>
+      </w:pPr>
+      <w:rPr>
+        <w:caps/>
+        <w:sz w:val="24"/>
+        <w:szCs w:val="24"/>
+      </w:rPr>
+    </w:lvl>
+    <w:lvl w:ilvl="7">
+      <w:start w:val="1"/>
+      <w:numFmt w:val="decimal"/>
+      <w:lvlText w:val="%8."/>
+      <w:lvlJc w:val="left"/>
+      <w:pPr>
+        <w:tabs>
+          <w:tab w:val="num" w:pos="3240"/>
+        </w:tabs>
+        <w:ind w:left="3240" w:hanging="360"/>
+      </w:pPr>
+      <w:rPr>
+        <w:caps/>
+        <w:sz w:val="24"/>
+        <w:szCs w:val="24"/>
+      </w:rPr>
+    </w:lvl>
+    <w:lvl w:ilvl="8">
+      <w:start w:val="1"/>
+      <w:numFmt w:val="decimal"/>
+      <w:lvlText w:val="%9."/>
+      <w:lvlJc w:val="left"/>
+      <w:pPr>
+        <w:tabs>
+          <w:tab w:val="num" w:pos="3600"/>
+        </w:tabs>
+        <w:ind w:left="3600" w:hanging="360"/>
+      </w:pPr>
+      <w:rPr>
+        <w:caps/>
+        <w:sz w:val="24"/>
+        <w:szCs w:val="24"/>
+      </w:rPr>
+    </w:lvl>
+  </w:abstractNum>
+  <w:abstractNum w:abstractNumId="5">
+    <w:lvl w:ilvl="0">
+      <w:start w:val="1"/>
+      <w:numFmt w:val="decimal"/>
       <w:suff w:val="nothing"/>
       <w:lvlText w:val=""/>
       <w:lvlJc w:val="left"/>
@@ -4549,6 +6503,12 @@
   </w:num>
   <w:num w:numId="3">
     <w:abstractNumId w:val="3"/>
+  </w:num>
+  <w:num w:numId="4">
+    <w:abstractNumId w:val="4"/>
+  </w:num>
+  <w:num w:numId="5">
+    <w:abstractNumId w:val="5"/>
   </w:num>
 </w:numbering>
 </file>
@@ -4588,7 +6548,7 @@
       <w:color w:val="111111"/>
       <w:sz w:val="24"/>
       <w:szCs w:val="24"/>
-      <w:lang w:val="es-CO" w:eastAsia="en-US" w:bidi="ar-SA"/>
+      <w:lang w:eastAsia="en-US" w:bidi="ar-SA" w:val="es-CO"/>
     </w:rPr>
   </w:style>
   <w:style w:type="paragraph" w:styleId="Encabezado1">
@@ -4986,7 +6946,7 @@
       <w:color w:val="111111"/>
       <w:sz w:val="24"/>
       <w:szCs w:val="24"/>
-      <w:lang w:val="es-CO" w:eastAsia="en-US" w:bidi="ar-SA"/>
+      <w:lang w:eastAsia="en-US" w:bidi="ar-SA"/>
     </w:rPr>
   </w:style>
   <w:style w:type="character" w:styleId="ListLabel29">
@@ -5165,7 +7125,7 @@
       <w:color w:val="00000A"/>
       <w:sz w:val="24"/>
       <w:szCs w:val="22"/>
-      <w:lang w:val="es-CO" w:eastAsia="es-CO" w:bidi="ar-SA"/>
+      <w:lang w:eastAsia="es-CO" w:bidi="ar-SA" w:val="es-CO"/>
     </w:rPr>
   </w:style>
   <w:style w:type="paragraph" w:styleId="Ttulo">

</xml_diff>